<commit_message>
include gt() table - attempt 1
</commit_message>
<xml_diff>
--- a/docs/Under-the-skin.docx
+++ b/docs/Under-the-skin.docx
@@ -333,6 +333,11 @@
         </w:tc>
       </w:tr>
     </w:tbl>
+    <w:p>
+      <w:r>
+        <w:br w:type="page"/>
+      </w:r>
+    </w:p>
     <w:bookmarkEnd w:id="25"/>
     <w:bookmarkStart w:id="26" w:name="aknowledgements"/>
     <w:p>
@@ -353,7 +358,7 @@
     </w:p>
     <w:bookmarkEnd w:id="26"/>
     <w:bookmarkEnd w:id="27"/>
-    <w:bookmarkStart w:id="35" w:name="introduction"/>
+    <w:bookmarkStart w:id="34" w:name="introduction"/>
     <w:p>
       <w:pPr>
         <w:pStyle w:val="Heading1"/>
@@ -417,7 +422,7 @@
         <w:t xml:space="preserve">for additional discussion.</w:t>
       </w:r>
     </w:p>
-    <w:bookmarkStart w:id="28" w:name="references"/>
+    <w:bookmarkStart w:id="33" w:name="references"/>
     <w:p>
       <w:pPr>
         <w:pStyle w:val="Heading2"/>
@@ -426,18 +431,8 @@
         <w:t xml:space="preserve">References</w:t>
       </w:r>
     </w:p>
-    <w:bookmarkEnd w:id="28"/>
-    <w:bookmarkStart w:id="34" w:name="X3b18695518a9f3408fee646219a10a163009e17"/>
-    <w:p>
-      <w:pPr>
-        <w:pStyle w:val="Heading2"/>
-      </w:pPr>
-      <w:r>
-        <w:t xml:space="preserve">References</w:t>
-      </w:r>
-    </w:p>
-    <w:bookmarkStart w:id="33" w:name="Xa7a4974e9966830d7b5795e07f2c2a561a29171"/>
-    <w:bookmarkStart w:id="30" w:name="ref-Fraser2013"/>
+    <w:bookmarkStart w:id="32" w:name="Xa7a4974e9966830d7b5795e07f2c2a561a29171"/>
+    <w:bookmarkStart w:id="29" w:name="ref-Fraser2013"/>
     <w:p>
       <w:pPr>
         <w:pStyle w:val="FirstParagraph"/>
@@ -474,7 +469,7 @@
       <w:r>
         <w:t xml:space="preserve"> </w:t>
       </w:r>
-      <w:hyperlink r:id="rId29">
+      <w:hyperlink r:id="rId28">
         <w:r>
           <w:rPr>
             <w:rStyle w:val="Hyperlink"/>
@@ -483,8 +478,8 @@
         </w:r>
       </w:hyperlink>
     </w:p>
-    <w:bookmarkEnd w:id="30"/>
-    <w:bookmarkStart w:id="32" w:name="ref-Rcore2021"/>
+    <w:bookmarkEnd w:id="29"/>
+    <w:bookmarkStart w:id="31" w:name="ref-Rcore2021"/>
     <w:p>
       <w:pPr>
         <w:pStyle w:val="BodyText"/>
@@ -511,7 +506,7 @@
       <w:r>
         <w:t xml:space="preserve"> </w:t>
       </w:r>
-      <w:hyperlink r:id="rId31">
+      <w:hyperlink r:id="rId30">
         <w:r>
           <w:rPr>
             <w:rStyle w:val="Hyperlink"/>
@@ -520,10 +515,10 @@
         </w:r>
       </w:hyperlink>
     </w:p>
+    <w:bookmarkEnd w:id="31"/>
     <w:bookmarkEnd w:id="32"/>
     <w:bookmarkEnd w:id="33"/>
     <w:bookmarkEnd w:id="34"/>
-    <w:bookmarkEnd w:id="35"/>
     <w:bookmarkStart w:id="46" w:name="sec-chapter1"/>
     <w:p>
       <w:pPr>
@@ -590,7 +585,7 @@
       <w:r>
         <w:t xml:space="preserve"> </w:t>
       </w:r>
-      <w:hyperlink r:id="rId36">
+      <w:hyperlink r:id="rId35">
         <w:r>
           <w:rPr>
             <w:rStyle w:val="Hyperlink"/>
@@ -599,7 +594,7 @@
         </w:r>
       </w:hyperlink>
     </w:p>
-    <w:bookmarkStart w:id="37" w:name="abstract"/>
+    <w:bookmarkStart w:id="36" w:name="abstract"/>
     <w:p>
       <w:pPr>
         <w:pStyle w:val="Heading2"/>
@@ -752,43 +747,4260 @@
         <w:t xml:space="preserve">shared causal effects of ELS on psycho-cardiometabolic health in adolescence, but future research is warranted to clarify how these associations may unfold over time.</w:t>
       </w:r>
     </w:p>
+    <w:bookmarkEnd w:id="36"/>
+    <w:bookmarkStart w:id="37" w:name="introduction-1"/>
+    <w:p>
+      <w:pPr>
+        <w:pStyle w:val="Heading2"/>
+      </w:pPr>
+      <w:r>
+        <w:t xml:space="preserve">1.1 Introduction</w:t>
+      </w:r>
+    </w:p>
+    <w:p>
+      <w:pPr>
+        <w:pStyle w:val="FirstParagraph"/>
+      </w:pPr>
+      <w:r>
+        <w:t xml:space="preserve">In summary, this book has no content whatsoever</w:t>
+      </w:r>
+      <w:r>
+        <w:t xml:space="preserve"> </w:t>
+      </w:r>
+      <w:r>
+        <w:t xml:space="preserve">(Elsenburg et al., 2017; Wiklund et al., 2008)</w:t>
+      </w:r>
+      <w:r>
+        <w:t xml:space="preserve">. But I shall write it anyway cause. Cause I kind of do have no choice so, checking justification works</w:t>
+      </w:r>
+    </w:p>
     <w:bookmarkEnd w:id="37"/>
-    <w:bookmarkStart w:id="38" w:name="introduction-1"/>
+    <w:bookmarkStart w:id="38" w:name="methods"/>
     <w:p>
       <w:pPr>
         <w:pStyle w:val="Heading2"/>
       </w:pPr>
       <w:r>
-        <w:t xml:space="preserve">1.1 Introduction</w:t>
-      </w:r>
-    </w:p>
-    <w:p>
-      <w:pPr>
-        <w:pStyle w:val="FirstParagraph"/>
-      </w:pPr>
-      <w:r>
-        <w:t xml:space="preserve">In summary, this book has no content whatsoever</w:t>
-      </w:r>
-      <w:r>
-        <w:t xml:space="preserve"> </w:t>
-      </w:r>
-      <w:r>
-        <w:t xml:space="preserve">(Elsenburg et al., 2017; Wiklund et al., 2008)</w:t>
-      </w:r>
-      <w:r>
-        <w:t xml:space="preserve">. But I shall write it anyway cause. Cause I kind of do have no choice so, checking justification works</w:t>
+        <w:t xml:space="preserve">1.2 Methods</w:t>
       </w:r>
     </w:p>
     <w:bookmarkEnd w:id="38"/>
-    <w:bookmarkStart w:id="39" w:name="methods"/>
+    <w:bookmarkStart w:id="39" w:name="results"/>
     <w:p>
       <w:pPr>
         <w:pStyle w:val="Heading2"/>
       </w:pPr>
       <w:r>
-        <w:t xml:space="preserve">1.2 Methods</w:t>
-      </w:r>
-    </w:p>
+        <w:t xml:space="preserve">1.3 Results</w:t>
+      </w:r>
+    </w:p>
+    <w:p>
+      <w:pPr>
+        <w:spacing w:before="0" w:after="60"/>
+        <w:keepNext/>
+        <w:jc w:val="start"/>
+        <w:pStyle w:val="caption"/>
+      </w:pPr>
+      <w:r>
+        <w:rPr>
+          <w:rFonts w:ascii="Calibri" w:hAnsi="Calibri"/>
+          <w:sz w:val="24"/>
+        </w:rPr>
+        <w:t xml:space="preserve">Table </w:t>
+      </w:r>
+      <w:r>
+        <w:fldChar w:fldCharType="begin" w:dirty="true"/>
+      </w:r>
+      <w:r>
+        <w:instrText xml:space="preserve" w:dirty="true"> SEQ Table \* ARABIC </w:instrText>
+      </w:r>
+      <w:r>
+        <w:fldChar w:fldCharType="separate" w:dirty="true"/>
+      </w:r>
+      <w:r>
+        <w:rPr>
+          <w:noProof/>
+          <w:rFonts w:ascii="Calibri" w:hAnsi="Calibri"/>
+          <w:sz w:val="24"/>
+        </w:rPr>
+        <w:t xml:space="default">1</w:t>
+      </w:r>
+      <w:r>
+        <w:fldChar w:fldCharType="end" w:dirty="true"/>
+      </w:r>
+      <w:r>
+        <w:rPr>
+          <w:rFonts w:ascii="Calibri" w:hAnsi="Calibri"/>
+          <w:sz w:val="24"/>
+        </w:rPr>
+        <w:t xml:space="preserve">: </w:t>
+      </w:r>
+      <w:r>
+        <w:rPr>
+          <w:rFonts w:ascii="Calibri" w:hAnsi="Calibri"/>
+          <w:sz w:val="24"/>
+          <w:color w:val="333333"/>
+        </w:rPr>
+        <w:t xml:space="default">Sample descriptives</w:t>
+      </w:r>
+    </w:p>
+    <w:p>
+      <w:pPr>
+        <w:spacing w:before="0" w:after="60"/>
+        <w:keepNext/>
+        <w:jc w:val="start"/>
+        <w:pStyle w:val="caption"/>
+      </w:pPr>
+      <w:r>
+        <w:rPr>
+          <w:rFonts w:ascii="Calibri" w:hAnsi="Calibri"/>
+          <w:sz w:val="20"/>
+          <w:color w:val="333333"/>
+        </w:rPr>
+        <w:t xml:space="default">Generation R (GenR) and ALSPAC cohorts</w:t>
+      </w:r>
+    </w:p>
+    <w:tbl xmlns:w="http://schemas.openxmlformats.org/wordprocessingml/2006/main" xmlns:wp="http://schemas.openxmlformats.org/drawingml/2006/wordprocessingDrawing" xmlns:r="http://schemas.openxmlformats.org/officeDocument/2006/relationships" xmlns:w14="http://schemas.microsoft.com/office/word/2010/wordml">
+      <w:tblPr>
+        <w:tblCellMar>
+          <w:top w:w="0" w:type="dxa"/>
+          <w:bottom w:w="0" w:type="dxa"/>
+          <w:start w:w="60" w:type="dxa"/>
+          <w:end w:w="60" w:type="dxa"/>
+        </w:tblCellMar>
+        <w:tblW w:type="auto" w:w="0"/>
+        <w:tblLook w:firstRow="0" w:lastRow="0" w:firstColumn="0" w:lastColumn="0" w:noHBand="0" w:noVBand="0"/>
+        <w:jc w:val="center"/>
+      </w:tblPr>
+      <w:tr>
+        <w:trPr>
+          <w:cantSplit/>
+          <w:tblHeader/>
+        </w:trPr>
+        <w:tc>
+          <w:tcPr>
+            <w:tcBorders>
+              <w:top w:val="single" w:sz="16" w:space="0" w:color="D3D3D3"/>
+              <w:bottom w:val="single" w:sz="16" w:space="0" w:color="D3D3D3"/>
+              <w:start w:val="single" w:space="0" w:color="D3D3D3"/>
+            </w:tcBorders>
+          </w:tcPr>
+          <w:p>
+            <w:pPr>
+              <w:spacing w:before="0" w:after="60"/>
+              <w:keepNext/>
+              <w:jc w:val="start"/>
+            </w:pPr>
+            <w:r>
+              <w:rPr>
+                <w:rFonts w:ascii="Calibri" w:hAnsi="Calibri"/>
+                <w:sz w:val="20"/>
+              </w:rPr>
+              <w:t xml:space="default"/>
+            </w:r>
+          </w:p>
+        </w:tc>
+        <w:tc>
+          <w:tcPr>
+            <w:tcBorders>
+              <w:top w:val="single" w:sz="16" w:space="0" w:color="D3D3D3"/>
+              <w:bottom w:val="single" w:sz="16" w:space="0" w:color="D3D3D3"/>
+            </w:tcBorders>
+          </w:tcPr>
+          <w:p>
+            <w:pPr>
+              <w:spacing w:before="0" w:after="60"/>
+              <w:keepNext/>
+              <w:jc w:val="start"/>
+            </w:pPr>
+            <w:r>
+              <w:rPr>
+                <w:b w:val="true"/>
+                <w:rFonts w:ascii="Calibri" w:hAnsi="Calibri"/>
+                <w:sz w:val="20"/>
+              </w:rPr>
+              <w:t xml:space="preserve">GenR (n = 4268)</w:t>
+            </w:r>
+          </w:p>
+        </w:tc>
+        <w:tc>
+          <w:tcPr>
+            <w:tcBorders>
+              <w:top w:val="single" w:sz="16" w:space="0" w:color="D3D3D3"/>
+              <w:bottom w:val="single" w:sz="16" w:space="0" w:color="D3D3D3"/>
+              <w:end w:val="single" w:space="0" w:color="D3D3D3"/>
+            </w:tcBorders>
+          </w:tcPr>
+          <w:p>
+            <w:pPr>
+              <w:spacing w:before="0" w:after="60"/>
+              <w:keepNext/>
+              <w:jc w:val="start"/>
+            </w:pPr>
+            <w:r>
+              <w:rPr>
+                <w:b w:val="true"/>
+                <w:rFonts w:ascii="Calibri" w:hAnsi="Calibri"/>
+                <w:sz w:val="20"/>
+              </w:rPr>
+              <w:t xml:space="preserve">ALSPAC (n = 8428)</w:t>
+            </w:r>
+          </w:p>
+        </w:tc>
+      </w:tr>
+      <w:tr>
+        <w:trPr>
+          <w:cantSplit/>
+        </w:trPr>
+        <w:tc>
+          <w:tcPr>
+            <w:tcBorders>
+              <w:top w:val="single" w:sz="16" w:space="0" w:color="D3D3D3"/>
+              <w:bottom w:val="single" w:sz="16" w:space="0" w:color="D3D3D3"/>
+              <w:start w:val="single" w:space="0" w:color="D3D3D3"/>
+              <w:end w:val="single" w:space="0" w:color="D3D3D3"/>
+            </w:tcBorders>
+            <w:tcMar>
+              <w:top w:w="25" w:type="dxa"/>
+            </w:tcMar>
+            <w:gridSpan w:val="3"/>
+          </w:tcPr>
+          <w:p>
+            <w:pPr>
+              <w:spacing w:before="0" w:after="60"/>
+              <w:keepNext/>
+            </w:pPr>
+            <w:r>
+              <w:rPr>
+                <w:rFonts w:ascii="Calibri" w:hAnsi="Calibri"/>
+                <w:sz w:val="20"/>
+              </w:rPr>
+              <w:t xml:space="default">Prenatal stress, median (range)</w:t>
+            </w:r>
+          </w:p>
+        </w:tc>
+      </w:tr>
+      <w:tr>
+        <w:trPr>
+          <w:cantSplit/>
+        </w:trPr>
+        <w:tc>
+          <w:tcPr>
+            <w:tcBorders>
+              <w:top w:val="single" w:space="0" w:color="D3D3D3"/>
+              <w:bottom w:val="single" w:space="0" w:color="D3D3D3"/>
+              <w:start w:val="single" w:space="0" w:color="D3D3D3"/>
+              <w:end w:val="single" w:space="0" w:color="D3D3D3"/>
+            </w:tcBorders>
+          </w:tcPr>
+          <w:p>
+            <w:pPr>
+              <w:spacing w:before="0" w:after="60"/>
+              <w:keepNext/>
+              <w:jc w:val="start"/>
+            </w:pPr>
+            <w:r>
+              <w:rPr>
+                <w:rFonts w:ascii="Calibri" w:hAnsi="Calibri"/>
+                <w:sz w:val="20"/>
+              </w:rPr>
+              <w:t xml:space="default">Total score</w:t>
+            </w:r>
+          </w:p>
+        </w:tc>
+        <w:tc>
+          <w:tcPr>
+            <w:tcBorders>
+              <w:top w:val="single" w:space="0" w:color="D3D3D3"/>
+              <w:bottom w:val="single" w:space="0" w:color="D3D3D3"/>
+              <w:start w:val="single" w:space="0" w:color="D3D3D3"/>
+              <w:end w:val="single" w:space="0" w:color="D3D3D3"/>
+            </w:tcBorders>
+          </w:tcPr>
+          <w:p>
+            <w:pPr>
+              <w:spacing w:before="0" w:after="60"/>
+              <w:keepNext/>
+              <w:jc w:val="start"/>
+            </w:pPr>
+            <w:r>
+              <w:rPr>
+                <w:rFonts w:ascii="Calibri" w:hAnsi="Calibri"/>
+                <w:sz w:val="20"/>
+              </w:rPr>
+              <w:t xml:space="default">0.42 (0–2.60)</w:t>
+            </w:r>
+          </w:p>
+        </w:tc>
+        <w:tc>
+          <w:tcPr>
+            <w:tcBorders>
+              <w:top w:val="single" w:space="0" w:color="D3D3D3"/>
+              <w:bottom w:val="single" w:space="0" w:color="D3D3D3"/>
+              <w:start w:val="single" w:space="0" w:color="D3D3D3"/>
+              <w:end w:val="single" w:space="0" w:color="D3D3D3"/>
+            </w:tcBorders>
+          </w:tcPr>
+          <w:p>
+            <w:pPr>
+              <w:spacing w:before="0" w:after="60"/>
+              <w:keepNext/>
+              <w:jc w:val="start"/>
+            </w:pPr>
+            <w:r>
+              <w:rPr>
+                <w:rFonts w:ascii="Calibri" w:hAnsi="Calibri"/>
+                <w:sz w:val="20"/>
+              </w:rPr>
+              <w:t xml:space="default">0.48 (0–2.34)</w:t>
+            </w:r>
+          </w:p>
+        </w:tc>
+      </w:tr>
+      <w:tr>
+        <w:trPr>
+          <w:cantSplit/>
+        </w:trPr>
+        <w:tc>
+          <w:tcPr>
+            <w:tcBorders>
+              <w:top w:val="single" w:space="0" w:color="D3D3D3"/>
+              <w:bottom w:val="single" w:space="0" w:color="D3D3D3"/>
+              <w:start w:val="single" w:space="0" w:color="D3D3D3"/>
+              <w:end w:val="single" w:space="0" w:color="D3D3D3"/>
+            </w:tcBorders>
+          </w:tcPr>
+          <w:p>
+            <w:pPr>
+              <w:spacing w:before="0" w:after="60"/>
+              <w:keepNext/>
+              <w:jc w:val="start"/>
+            </w:pPr>
+            <w:r>
+              <w:rPr>
+                <w:rFonts w:ascii="Calibri" w:hAnsi="Calibri"/>
+                <w:sz w:val="20"/>
+              </w:rPr>
+              <w:t xml:space="default">Life events</w:t>
+            </w:r>
+          </w:p>
+        </w:tc>
+        <w:tc>
+          <w:tcPr>
+            <w:tcBorders>
+              <w:top w:val="single" w:space="0" w:color="D3D3D3"/>
+              <w:bottom w:val="single" w:space="0" w:color="D3D3D3"/>
+              <w:start w:val="single" w:space="0" w:color="D3D3D3"/>
+              <w:end w:val="single" w:space="0" w:color="D3D3D3"/>
+            </w:tcBorders>
+          </w:tcPr>
+          <w:p>
+            <w:pPr>
+              <w:spacing w:before="0" w:after="60"/>
+              <w:keepNext/>
+              <w:jc w:val="start"/>
+            </w:pPr>
+            <w:r>
+              <w:rPr>
+                <w:rFonts w:ascii="Calibri" w:hAnsi="Calibri"/>
+                <w:sz w:val="20"/>
+              </w:rPr>
+              <w:t xml:space="default">0.13 (0–0.67)</w:t>
+            </w:r>
+          </w:p>
+        </w:tc>
+        <w:tc>
+          <w:tcPr>
+            <w:tcBorders>
+              <w:top w:val="single" w:space="0" w:color="D3D3D3"/>
+              <w:bottom w:val="single" w:space="0" w:color="D3D3D3"/>
+              <w:start w:val="single" w:space="0" w:color="D3D3D3"/>
+              <w:end w:val="single" w:space="0" w:color="D3D3D3"/>
+            </w:tcBorders>
+          </w:tcPr>
+          <w:p>
+            <w:pPr>
+              <w:spacing w:before="0" w:after="60"/>
+              <w:keepNext/>
+              <w:jc w:val="start"/>
+            </w:pPr>
+            <w:r>
+              <w:rPr>
+                <w:rFonts w:ascii="Calibri" w:hAnsi="Calibri"/>
+                <w:sz w:val="20"/>
+              </w:rPr>
+              <w:t xml:space="default">0.07 (0–0.57)</w:t>
+            </w:r>
+          </w:p>
+        </w:tc>
+      </w:tr>
+      <w:tr>
+        <w:trPr>
+          <w:cantSplit/>
+        </w:trPr>
+        <w:tc>
+          <w:tcPr>
+            <w:tcBorders>
+              <w:top w:val="single" w:space="0" w:color="D3D3D3"/>
+              <w:bottom w:val="single" w:space="0" w:color="D3D3D3"/>
+              <w:start w:val="single" w:space="0" w:color="D3D3D3"/>
+              <w:end w:val="single" w:space="0" w:color="D3D3D3"/>
+            </w:tcBorders>
+          </w:tcPr>
+          <w:p>
+            <w:pPr>
+              <w:spacing w:before="0" w:after="60"/>
+              <w:keepNext/>
+              <w:jc w:val="start"/>
+            </w:pPr>
+            <w:r>
+              <w:rPr>
+                <w:rFonts w:ascii="Calibri" w:hAnsi="Calibri"/>
+                <w:sz w:val="20"/>
+              </w:rPr>
+              <w:t xml:space="default">Contextual risk</w:t>
+            </w:r>
+          </w:p>
+        </w:tc>
+        <w:tc>
+          <w:tcPr>
+            <w:tcBorders>
+              <w:top w:val="single" w:space="0" w:color="D3D3D3"/>
+              <w:bottom w:val="single" w:space="0" w:color="D3D3D3"/>
+              <w:start w:val="single" w:space="0" w:color="D3D3D3"/>
+              <w:end w:val="single" w:space="0" w:color="D3D3D3"/>
+            </w:tcBorders>
+          </w:tcPr>
+          <w:p>
+            <w:pPr>
+              <w:spacing w:before="0" w:after="60"/>
+              <w:keepNext/>
+              <w:jc w:val="start"/>
+            </w:pPr>
+            <w:r>
+              <w:rPr>
+                <w:rFonts w:ascii="Calibri" w:hAnsi="Calibri"/>
+                <w:sz w:val="20"/>
+              </w:rPr>
+              <w:t xml:space="default">0.25 (0–1.00)</w:t>
+            </w:r>
+          </w:p>
+        </w:tc>
+        <w:tc>
+          <w:tcPr>
+            <w:tcBorders>
+              <w:top w:val="single" w:space="0" w:color="D3D3D3"/>
+              <w:bottom w:val="single" w:space="0" w:color="D3D3D3"/>
+              <w:start w:val="single" w:space="0" w:color="D3D3D3"/>
+              <w:end w:val="single" w:space="0" w:color="D3D3D3"/>
+            </w:tcBorders>
+          </w:tcPr>
+          <w:p>
+            <w:pPr>
+              <w:spacing w:before="0" w:after="60"/>
+              <w:keepNext/>
+              <w:jc w:val="start"/>
+            </w:pPr>
+            <w:r>
+              <w:rPr>
+                <w:rFonts w:ascii="Calibri" w:hAnsi="Calibri"/>
+                <w:sz w:val="20"/>
+              </w:rPr>
+              <w:t xml:space="default">0.25 (0–0.88)</w:t>
+            </w:r>
+          </w:p>
+        </w:tc>
+      </w:tr>
+      <w:tr>
+        <w:trPr>
+          <w:cantSplit/>
+        </w:trPr>
+        <w:tc>
+          <w:tcPr>
+            <w:tcBorders>
+              <w:top w:val="single" w:space="0" w:color="D3D3D3"/>
+              <w:bottom w:val="single" w:space="0" w:color="D3D3D3"/>
+              <w:start w:val="single" w:space="0" w:color="D3D3D3"/>
+              <w:end w:val="single" w:space="0" w:color="D3D3D3"/>
+            </w:tcBorders>
+          </w:tcPr>
+          <w:p>
+            <w:pPr>
+              <w:spacing w:before="0" w:after="60"/>
+              <w:keepNext/>
+              <w:jc w:val="start"/>
+            </w:pPr>
+            <w:r>
+              <w:rPr>
+                <w:rFonts w:ascii="Calibri" w:hAnsi="Calibri"/>
+                <w:sz w:val="20"/>
+              </w:rPr>
+              <w:t xml:space="default">Parental risk</w:t>
+            </w:r>
+          </w:p>
+        </w:tc>
+        <w:tc>
+          <w:tcPr>
+            <w:tcBorders>
+              <w:top w:val="single" w:space="0" w:color="D3D3D3"/>
+              <w:bottom w:val="single" w:space="0" w:color="D3D3D3"/>
+              <w:start w:val="single" w:space="0" w:color="D3D3D3"/>
+              <w:end w:val="single" w:space="0" w:color="D3D3D3"/>
+            </w:tcBorders>
+          </w:tcPr>
+          <w:p>
+            <w:pPr>
+              <w:spacing w:before="0" w:after="60"/>
+              <w:keepNext/>
+              <w:jc w:val="start"/>
+            </w:pPr>
+            <w:r>
+              <w:rPr>
+                <w:rFonts w:ascii="Calibri" w:hAnsi="Calibri"/>
+                <w:sz w:val="20"/>
+              </w:rPr>
+              <w:t xml:space="default">0.00 (0–0.71)</w:t>
+            </w:r>
+          </w:p>
+        </w:tc>
+        <w:tc>
+          <w:tcPr>
+            <w:tcBorders>
+              <w:top w:val="single" w:space="0" w:color="D3D3D3"/>
+              <w:bottom w:val="single" w:space="0" w:color="D3D3D3"/>
+              <w:start w:val="single" w:space="0" w:color="D3D3D3"/>
+              <w:end w:val="single" w:space="0" w:color="D3D3D3"/>
+            </w:tcBorders>
+          </w:tcPr>
+          <w:p>
+            <w:pPr>
+              <w:spacing w:before="0" w:after="60"/>
+              <w:keepNext/>
+              <w:jc w:val="start"/>
+            </w:pPr>
+            <w:r>
+              <w:rPr>
+                <w:rFonts w:ascii="Calibri" w:hAnsi="Calibri"/>
+                <w:sz w:val="20"/>
+              </w:rPr>
+              <w:t xml:space="default">0.10 (0–0.83)</w:t>
+            </w:r>
+          </w:p>
+        </w:tc>
+      </w:tr>
+      <w:tr>
+        <w:trPr>
+          <w:cantSplit/>
+        </w:trPr>
+        <w:tc>
+          <w:tcPr>
+            <w:tcBorders>
+              <w:top w:val="single" w:space="0" w:color="D3D3D3"/>
+              <w:bottom w:val="single" w:space="0" w:color="D3D3D3"/>
+              <w:start w:val="single" w:space="0" w:color="D3D3D3"/>
+              <w:end w:val="single" w:space="0" w:color="D3D3D3"/>
+            </w:tcBorders>
+          </w:tcPr>
+          <w:p>
+            <w:pPr>
+              <w:spacing w:before="0" w:after="60"/>
+              <w:keepNext/>
+              <w:jc w:val="start"/>
+            </w:pPr>
+            <w:r>
+              <w:rPr>
+                <w:rFonts w:ascii="Calibri" w:hAnsi="Calibri"/>
+                <w:sz w:val="20"/>
+              </w:rPr>
+              <w:t xml:space="default">Interpersonal risk</w:t>
+            </w:r>
+          </w:p>
+        </w:tc>
+        <w:tc>
+          <w:tcPr>
+            <w:tcBorders>
+              <w:top w:val="single" w:space="0" w:color="D3D3D3"/>
+              <w:bottom w:val="single" w:space="0" w:color="D3D3D3"/>
+              <w:start w:val="single" w:space="0" w:color="D3D3D3"/>
+              <w:end w:val="single" w:space="0" w:color="D3D3D3"/>
+            </w:tcBorders>
+          </w:tcPr>
+          <w:p>
+            <w:pPr>
+              <w:spacing w:before="0" w:after="60"/>
+              <w:keepNext/>
+              <w:jc w:val="start"/>
+            </w:pPr>
+            <w:r>
+              <w:rPr>
+                <w:rFonts w:ascii="Calibri" w:hAnsi="Calibri"/>
+                <w:sz w:val="20"/>
+              </w:rPr>
+              <w:t xml:space="default">0.06 (0–0.95)</w:t>
+            </w:r>
+          </w:p>
+        </w:tc>
+        <w:tc>
+          <w:tcPr>
+            <w:tcBorders>
+              <w:top w:val="single" w:space="0" w:color="D3D3D3"/>
+              <w:bottom w:val="single" w:space="0" w:color="D3D3D3"/>
+              <w:start w:val="single" w:space="0" w:color="D3D3D3"/>
+              <w:end w:val="single" w:space="0" w:color="D3D3D3"/>
+            </w:tcBorders>
+          </w:tcPr>
+          <w:p>
+            <w:pPr>
+              <w:spacing w:before="0" w:after="60"/>
+              <w:keepNext/>
+              <w:jc w:val="start"/>
+            </w:pPr>
+            <w:r>
+              <w:rPr>
+                <w:rFonts w:ascii="Calibri" w:hAnsi="Calibri"/>
+                <w:sz w:val="20"/>
+              </w:rPr>
+              <w:t xml:space="default">0.00 (0–0.84)</w:t>
+            </w:r>
+          </w:p>
+        </w:tc>
+      </w:tr>
+      <w:tr>
+        <w:trPr>
+          <w:cantSplit/>
+        </w:trPr>
+        <w:tc>
+          <w:tcPr>
+            <w:tcBorders>
+              <w:top w:val="single" w:sz="16" w:space="0" w:color="D3D3D3"/>
+              <w:bottom w:val="single" w:sz="16" w:space="0" w:color="D3D3D3"/>
+              <w:start w:val="single" w:space="0" w:color="D3D3D3"/>
+              <w:end w:val="single" w:space="0" w:color="D3D3D3"/>
+            </w:tcBorders>
+            <w:tcMar>
+              <w:top w:w="25" w:type="dxa"/>
+            </w:tcMar>
+            <w:gridSpan w:val="3"/>
+          </w:tcPr>
+          <w:p>
+            <w:pPr>
+              <w:spacing w:before="0" w:after="60"/>
+              <w:keepNext/>
+            </w:pPr>
+            <w:r>
+              <w:rPr>
+                <w:rFonts w:ascii="Calibri" w:hAnsi="Calibri"/>
+                <w:sz w:val="20"/>
+              </w:rPr>
+              <w:t xml:space="default">Postnatal stress, median (range)</w:t>
+            </w:r>
+          </w:p>
+        </w:tc>
+      </w:tr>
+      <w:tr>
+        <w:trPr>
+          <w:cantSplit/>
+        </w:trPr>
+        <w:tc>
+          <w:tcPr>
+            <w:tcBorders>
+              <w:top w:val="single" w:space="0" w:color="D3D3D3"/>
+              <w:bottom w:val="single" w:space="0" w:color="D3D3D3"/>
+              <w:start w:val="single" w:space="0" w:color="D3D3D3"/>
+              <w:end w:val="single" w:space="0" w:color="D3D3D3"/>
+            </w:tcBorders>
+          </w:tcPr>
+          <w:p>
+            <w:pPr>
+              <w:spacing w:before="0" w:after="60"/>
+              <w:keepNext/>
+              <w:jc w:val="start"/>
+            </w:pPr>
+            <w:r>
+              <w:rPr>
+                <w:rFonts w:ascii="Calibri" w:hAnsi="Calibri"/>
+                <w:sz w:val="20"/>
+              </w:rPr>
+              <w:t xml:space="default">Total score</w:t>
+            </w:r>
+          </w:p>
+        </w:tc>
+        <w:tc>
+          <w:tcPr>
+            <w:tcBorders>
+              <w:top w:val="single" w:space="0" w:color="D3D3D3"/>
+              <w:bottom w:val="single" w:space="0" w:color="D3D3D3"/>
+              <w:start w:val="single" w:space="0" w:color="D3D3D3"/>
+              <w:end w:val="single" w:space="0" w:color="D3D3D3"/>
+            </w:tcBorders>
+          </w:tcPr>
+          <w:p>
+            <w:pPr>
+              <w:spacing w:before="0" w:after="60"/>
+              <w:keepNext/>
+              <w:jc w:val="start"/>
+            </w:pPr>
+            <w:r>
+              <w:rPr>
+                <w:rFonts w:ascii="Calibri" w:hAnsi="Calibri"/>
+                <w:sz w:val="20"/>
+              </w:rPr>
+              <w:t xml:space="default">0.64 (0–3.59)</w:t>
+            </w:r>
+          </w:p>
+        </w:tc>
+        <w:tc>
+          <w:tcPr>
+            <w:tcBorders>
+              <w:top w:val="single" w:space="0" w:color="D3D3D3"/>
+              <w:bottom w:val="single" w:space="0" w:color="D3D3D3"/>
+              <w:start w:val="single" w:space="0" w:color="D3D3D3"/>
+              <w:end w:val="single" w:space="0" w:color="D3D3D3"/>
+            </w:tcBorders>
+          </w:tcPr>
+          <w:p>
+            <w:pPr>
+              <w:spacing w:before="0" w:after="60"/>
+              <w:keepNext/>
+              <w:jc w:val="start"/>
+            </w:pPr>
+            <w:r>
+              <w:rPr>
+                <w:rFonts w:ascii="Calibri" w:hAnsi="Calibri"/>
+                <w:sz w:val="20"/>
+              </w:rPr>
+              <w:t xml:space="default">2.69 (0.17–16.43)</w:t>
+            </w:r>
+          </w:p>
+        </w:tc>
+      </w:tr>
+      <w:tr>
+        <w:trPr>
+          <w:cantSplit/>
+        </w:trPr>
+        <w:tc>
+          <w:tcPr>
+            <w:tcBorders>
+              <w:top w:val="single" w:space="0" w:color="D3D3D3"/>
+              <w:bottom w:val="single" w:space="0" w:color="D3D3D3"/>
+              <w:start w:val="single" w:space="0" w:color="D3D3D3"/>
+              <w:end w:val="single" w:space="0" w:color="D3D3D3"/>
+            </w:tcBorders>
+          </w:tcPr>
+          <w:p>
+            <w:pPr>
+              <w:spacing w:before="0" w:after="60"/>
+              <w:keepNext/>
+              <w:jc w:val="start"/>
+            </w:pPr>
+            <w:r>
+              <w:rPr>
+                <w:rFonts w:ascii="Calibri" w:hAnsi="Calibri"/>
+                <w:sz w:val="20"/>
+              </w:rPr>
+              <w:t xml:space="default">Life events</w:t>
+            </w:r>
+          </w:p>
+        </w:tc>
+        <w:tc>
+          <w:tcPr>
+            <w:tcBorders>
+              <w:top w:val="single" w:space="0" w:color="D3D3D3"/>
+              <w:bottom w:val="single" w:space="0" w:color="D3D3D3"/>
+              <w:start w:val="single" w:space="0" w:color="D3D3D3"/>
+              <w:end w:val="single" w:space="0" w:color="D3D3D3"/>
+            </w:tcBorders>
+          </w:tcPr>
+          <w:p>
+            <w:pPr>
+              <w:spacing w:before="0" w:after="60"/>
+              <w:keepNext/>
+              <w:jc w:val="start"/>
+            </w:pPr>
+            <w:r>
+              <w:rPr>
+                <w:rFonts w:ascii="Calibri" w:hAnsi="Calibri"/>
+                <w:sz w:val="20"/>
+              </w:rPr>
+              <w:t xml:space="default">0.23 (0–0.82)</w:t>
+            </w:r>
+          </w:p>
+        </w:tc>
+        <w:tc>
+          <w:tcPr>
+            <w:tcBorders>
+              <w:top w:val="single" w:space="0" w:color="D3D3D3"/>
+              <w:bottom w:val="single" w:space="0" w:color="D3D3D3"/>
+              <w:start w:val="single" w:space="0" w:color="D3D3D3"/>
+              <w:end w:val="single" w:space="0" w:color="D3D3D3"/>
+            </w:tcBorders>
+          </w:tcPr>
+          <w:p>
+            <w:pPr>
+              <w:spacing w:before="0" w:after="60"/>
+              <w:keepNext/>
+              <w:jc w:val="start"/>
+            </w:pPr>
+            <w:r>
+              <w:rPr>
+                <w:rFonts w:ascii="Calibri" w:hAnsi="Calibri"/>
+                <w:sz w:val="20"/>
+              </w:rPr>
+              <w:t xml:space="default">1.07 (0–3.50)</w:t>
+            </w:r>
+          </w:p>
+        </w:tc>
+      </w:tr>
+      <w:tr>
+        <w:trPr>
+          <w:cantSplit/>
+        </w:trPr>
+        <w:tc>
+          <w:tcPr>
+            <w:tcBorders>
+              <w:top w:val="single" w:space="0" w:color="D3D3D3"/>
+              <w:bottom w:val="single" w:space="0" w:color="D3D3D3"/>
+              <w:start w:val="single" w:space="0" w:color="D3D3D3"/>
+              <w:end w:val="single" w:space="0" w:color="D3D3D3"/>
+            </w:tcBorders>
+          </w:tcPr>
+          <w:p>
+            <w:pPr>
+              <w:spacing w:before="0" w:after="60"/>
+              <w:keepNext/>
+              <w:jc w:val="start"/>
+            </w:pPr>
+            <w:r>
+              <w:rPr>
+                <w:rFonts w:ascii="Calibri" w:hAnsi="Calibri"/>
+                <w:sz w:val="20"/>
+              </w:rPr>
+              <w:t xml:space="default">Contextual risk</w:t>
+            </w:r>
+          </w:p>
+        </w:tc>
+        <w:tc>
+          <w:tcPr>
+            <w:tcBorders>
+              <w:top w:val="single" w:space="0" w:color="D3D3D3"/>
+              <w:bottom w:val="single" w:space="0" w:color="D3D3D3"/>
+              <w:start w:val="single" w:space="0" w:color="D3D3D3"/>
+              <w:end w:val="single" w:space="0" w:color="D3D3D3"/>
+            </w:tcBorders>
+          </w:tcPr>
+          <w:p>
+            <w:pPr>
+              <w:spacing w:before="0" w:after="60"/>
+              <w:keepNext/>
+              <w:jc w:val="start"/>
+            </w:pPr>
+            <w:r>
+              <w:rPr>
+                <w:rFonts w:ascii="Calibri" w:hAnsi="Calibri"/>
+                <w:sz w:val="20"/>
+              </w:rPr>
+              <w:t xml:space="default">0.20 (0–1.00)</w:t>
+            </w:r>
+          </w:p>
+        </w:tc>
+        <w:tc>
+          <w:tcPr>
+            <w:tcBorders>
+              <w:top w:val="single" w:space="0" w:color="D3D3D3"/>
+              <w:bottom w:val="single" w:space="0" w:color="D3D3D3"/>
+              <w:start w:val="single" w:space="0" w:color="D3D3D3"/>
+              <w:end w:val="single" w:space="0" w:color="D3D3D3"/>
+            </w:tcBorders>
+          </w:tcPr>
+          <w:p>
+            <w:pPr>
+              <w:spacing w:before="0" w:after="60"/>
+              <w:keepNext/>
+              <w:jc w:val="start"/>
+            </w:pPr>
+            <w:r>
+              <w:rPr>
+                <w:rFonts w:ascii="Calibri" w:hAnsi="Calibri"/>
+                <w:sz w:val="20"/>
+              </w:rPr>
+              <w:t xml:space="default">0.50 (0–2.90)</w:t>
+            </w:r>
+          </w:p>
+        </w:tc>
+      </w:tr>
+      <w:tr>
+        <w:trPr>
+          <w:cantSplit/>
+        </w:trPr>
+        <w:tc>
+          <w:tcPr>
+            <w:tcBorders>
+              <w:top w:val="single" w:space="0" w:color="D3D3D3"/>
+              <w:bottom w:val="single" w:space="0" w:color="D3D3D3"/>
+              <w:start w:val="single" w:space="0" w:color="D3D3D3"/>
+              <w:end w:val="single" w:space="0" w:color="D3D3D3"/>
+            </w:tcBorders>
+          </w:tcPr>
+          <w:p>
+            <w:pPr>
+              <w:spacing w:before="0" w:after="60"/>
+              <w:keepNext/>
+              <w:jc w:val="start"/>
+            </w:pPr>
+            <w:r>
+              <w:rPr>
+                <w:rFonts w:ascii="Calibri" w:hAnsi="Calibri"/>
+                <w:sz w:val="20"/>
+              </w:rPr>
+              <w:t xml:space="default">Parental risk</w:t>
+            </w:r>
+          </w:p>
+        </w:tc>
+        <w:tc>
+          <w:tcPr>
+            <w:tcBorders>
+              <w:top w:val="single" w:space="0" w:color="D3D3D3"/>
+              <w:bottom w:val="single" w:space="0" w:color="D3D3D3"/>
+              <w:start w:val="single" w:space="0" w:color="D3D3D3"/>
+              <w:end w:val="single" w:space="0" w:color="D3D3D3"/>
+            </w:tcBorders>
+          </w:tcPr>
+          <w:p>
+            <w:pPr>
+              <w:spacing w:before="0" w:after="60"/>
+              <w:keepNext/>
+              <w:jc w:val="start"/>
+            </w:pPr>
+            <w:r>
+              <w:rPr>
+                <w:rFonts w:ascii="Calibri" w:hAnsi="Calibri"/>
+                <w:sz w:val="20"/>
+              </w:rPr>
+              <w:t xml:space="default">0.00 (0–0.79)</w:t>
+            </w:r>
+          </w:p>
+        </w:tc>
+        <w:tc>
+          <w:tcPr>
+            <w:tcBorders>
+              <w:top w:val="single" w:space="0" w:color="D3D3D3"/>
+              <w:bottom w:val="single" w:space="0" w:color="D3D3D3"/>
+              <w:start w:val="single" w:space="0" w:color="D3D3D3"/>
+              <w:end w:val="single" w:space="0" w:color="D3D3D3"/>
+            </w:tcBorders>
+          </w:tcPr>
+          <w:p>
+            <w:pPr>
+              <w:spacing w:before="0" w:after="60"/>
+              <w:keepNext/>
+              <w:jc w:val="start"/>
+            </w:pPr>
+            <w:r>
+              <w:rPr>
+                <w:rFonts w:ascii="Calibri" w:hAnsi="Calibri"/>
+                <w:sz w:val="20"/>
+              </w:rPr>
+              <w:t xml:space="default">0.57 (0–3.62)</w:t>
+            </w:r>
+          </w:p>
+        </w:tc>
+      </w:tr>
+      <w:tr>
+        <w:trPr>
+          <w:cantSplit/>
+        </w:trPr>
+        <w:tc>
+          <w:tcPr>
+            <w:tcBorders>
+              <w:top w:val="single" w:space="0" w:color="D3D3D3"/>
+              <w:bottom w:val="single" w:space="0" w:color="D3D3D3"/>
+              <w:start w:val="single" w:space="0" w:color="D3D3D3"/>
+              <w:end w:val="single" w:space="0" w:color="D3D3D3"/>
+            </w:tcBorders>
+          </w:tcPr>
+          <w:p>
+            <w:pPr>
+              <w:spacing w:before="0" w:after="60"/>
+              <w:keepNext/>
+              <w:jc w:val="start"/>
+            </w:pPr>
+            <w:r>
+              <w:rPr>
+                <w:rFonts w:ascii="Calibri" w:hAnsi="Calibri"/>
+                <w:sz w:val="20"/>
+              </w:rPr>
+              <w:t xml:space="default">Interpersonal risk</w:t>
+            </w:r>
+          </w:p>
+        </w:tc>
+        <w:tc>
+          <w:tcPr>
+            <w:tcBorders>
+              <w:top w:val="single" w:space="0" w:color="D3D3D3"/>
+              <w:bottom w:val="single" w:space="0" w:color="D3D3D3"/>
+              <w:start w:val="single" w:space="0" w:color="D3D3D3"/>
+              <w:end w:val="single" w:space="0" w:color="D3D3D3"/>
+            </w:tcBorders>
+          </w:tcPr>
+          <w:p>
+            <w:pPr>
+              <w:spacing w:before="0" w:after="60"/>
+              <w:keepNext/>
+              <w:jc w:val="start"/>
+            </w:pPr>
+            <w:r>
+              <w:rPr>
+                <w:rFonts w:ascii="Calibri" w:hAnsi="Calibri"/>
+                <w:sz w:val="20"/>
+              </w:rPr>
+              <w:t xml:space="default">0.00 (0–0.79)</w:t>
+            </w:r>
+          </w:p>
+        </w:tc>
+        <w:tc>
+          <w:tcPr>
+            <w:tcBorders>
+              <w:top w:val="single" w:space="0" w:color="D3D3D3"/>
+              <w:bottom w:val="single" w:space="0" w:color="D3D3D3"/>
+              <w:start w:val="single" w:space="0" w:color="D3D3D3"/>
+              <w:end w:val="single" w:space="0" w:color="D3D3D3"/>
+            </w:tcBorders>
+          </w:tcPr>
+          <w:p>
+            <w:pPr>
+              <w:spacing w:before="0" w:after="60"/>
+              <w:keepNext/>
+              <w:jc w:val="start"/>
+            </w:pPr>
+            <w:r>
+              <w:rPr>
+                <w:rFonts w:ascii="Calibri" w:hAnsi="Calibri"/>
+                <w:sz w:val="20"/>
+              </w:rPr>
+              <w:t xml:space="default">0.29 (0–5.49)</w:t>
+            </w:r>
+          </w:p>
+        </w:tc>
+      </w:tr>
+      <w:tr>
+        <w:trPr>
+          <w:cantSplit/>
+        </w:trPr>
+        <w:tc>
+          <w:tcPr>
+            <w:tcBorders>
+              <w:top w:val="single" w:space="0" w:color="D3D3D3"/>
+              <w:bottom w:val="single" w:space="0" w:color="D3D3D3"/>
+              <w:start w:val="single" w:space="0" w:color="D3D3D3"/>
+              <w:end w:val="single" w:space="0" w:color="D3D3D3"/>
+            </w:tcBorders>
+          </w:tcPr>
+          <w:p>
+            <w:pPr>
+              <w:spacing w:before="0" w:after="60"/>
+              <w:keepNext/>
+              <w:jc w:val="start"/>
+            </w:pPr>
+            <w:r>
+              <w:rPr>
+                <w:rFonts w:ascii="Calibri" w:hAnsi="Calibri"/>
+                <w:sz w:val="20"/>
+              </w:rPr>
+              <w:t xml:space="default">Direct victimization</w:t>
+            </w:r>
+          </w:p>
+        </w:tc>
+        <w:tc>
+          <w:tcPr>
+            <w:tcBorders>
+              <w:top w:val="single" w:space="0" w:color="D3D3D3"/>
+              <w:bottom w:val="single" w:space="0" w:color="D3D3D3"/>
+              <w:start w:val="single" w:space="0" w:color="D3D3D3"/>
+              <w:end w:val="single" w:space="0" w:color="D3D3D3"/>
+            </w:tcBorders>
+          </w:tcPr>
+          <w:p>
+            <w:pPr>
+              <w:spacing w:before="0" w:after="60"/>
+              <w:keepNext/>
+              <w:jc w:val="start"/>
+            </w:pPr>
+            <w:r>
+              <w:rPr>
+                <w:rFonts w:ascii="Calibri" w:hAnsi="Calibri"/>
+                <w:sz w:val="20"/>
+              </w:rPr>
+              <w:t xml:space="default">0.13 (0–0.86)</w:t>
+            </w:r>
+          </w:p>
+        </w:tc>
+        <w:tc>
+          <w:tcPr>
+            <w:tcBorders>
+              <w:top w:val="single" w:space="0" w:color="D3D3D3"/>
+              <w:bottom w:val="single" w:space="0" w:color="D3D3D3"/>
+              <w:start w:val="single" w:space="0" w:color="D3D3D3"/>
+              <w:end w:val="single" w:space="0" w:color="D3D3D3"/>
+            </w:tcBorders>
+          </w:tcPr>
+          <w:p>
+            <w:pPr>
+              <w:spacing w:before="0" w:after="60"/>
+              <w:keepNext/>
+              <w:jc w:val="start"/>
+            </w:pPr>
+            <w:r>
+              <w:rPr>
+                <w:rFonts w:ascii="Calibri" w:hAnsi="Calibri"/>
+                <w:sz w:val="20"/>
+              </w:rPr>
+              <w:t xml:space="default">0.00 (0–3.10)</w:t>
+            </w:r>
+          </w:p>
+        </w:tc>
+      </w:tr>
+      <w:tr>
+        <w:trPr>
+          <w:cantSplit/>
+        </w:trPr>
+        <w:tc>
+          <w:tcPr>
+            <w:tcBorders>
+              <w:top w:val="single" w:sz="16" w:space="0" w:color="D3D3D3"/>
+              <w:bottom w:val="single" w:sz="16" w:space="0" w:color="D3D3D3"/>
+              <w:start w:val="single" w:space="0" w:color="D3D3D3"/>
+              <w:end w:val="single" w:space="0" w:color="D3D3D3"/>
+            </w:tcBorders>
+            <w:tcMar>
+              <w:top w:w="25" w:type="dxa"/>
+            </w:tcMar>
+            <w:gridSpan w:val="3"/>
+          </w:tcPr>
+          <w:p>
+            <w:pPr>
+              <w:spacing w:before="0" w:after="60"/>
+              <w:keepNext/>
+            </w:pPr>
+            <w:r>
+              <w:rPr>
+                <w:rFonts w:ascii="Calibri" w:hAnsi="Calibri"/>
+                <w:sz w:val="20"/>
+              </w:rPr>
+              <w:t xml:space="default">Internalizing score, median (range)</w:t>
+            </w:r>
+          </w:p>
+        </w:tc>
+      </w:tr>
+      <w:tr>
+        <w:trPr>
+          <w:cantSplit/>
+        </w:trPr>
+        <w:tc>
+          <w:tcPr>
+            <w:tcBorders>
+              <w:top w:val="single" w:space="0" w:color="D3D3D3"/>
+              <w:bottom w:val="single" w:space="0" w:color="D3D3D3"/>
+              <w:start w:val="single" w:space="0" w:color="D3D3D3"/>
+              <w:end w:val="single" w:space="0" w:color="D3D3D3"/>
+            </w:tcBorders>
+          </w:tcPr>
+          <w:p>
+            <w:pPr>
+              <w:spacing w:before="0" w:after="60"/>
+              <w:keepNext/>
+              <w:jc w:val="start"/>
+            </w:pPr>
+            <w:r>
+              <w:rPr>
+                <w:rFonts w:ascii="Calibri" w:hAnsi="Calibri"/>
+                <w:sz w:val="20"/>
+              </w:rPr>
+              <w:t xml:space="default"/>
+            </w:r>
+          </w:p>
+        </w:tc>
+        <w:tc>
+          <w:tcPr>
+            <w:tcBorders>
+              <w:top w:val="single" w:space="0" w:color="D3D3D3"/>
+              <w:bottom w:val="single" w:space="0" w:color="D3D3D3"/>
+              <w:start w:val="single" w:space="0" w:color="D3D3D3"/>
+              <w:end w:val="single" w:space="0" w:color="D3D3D3"/>
+            </w:tcBorders>
+          </w:tcPr>
+          <w:p>
+            <w:pPr>
+              <w:spacing w:before="0" w:after="60"/>
+              <w:keepNext/>
+              <w:jc w:val="start"/>
+            </w:pPr>
+            <w:r>
+              <w:rPr>
+                <w:rFonts w:ascii="Calibri" w:hAnsi="Calibri"/>
+                <w:sz w:val="20"/>
+              </w:rPr>
+              <w:t xml:space="default">4.00 (0–41)</w:t>
+            </w:r>
+          </w:p>
+        </w:tc>
+        <w:tc>
+          <w:tcPr>
+            <w:tcBorders>
+              <w:top w:val="single" w:space="0" w:color="D3D3D3"/>
+              <w:bottom w:val="single" w:space="0" w:color="D3D3D3"/>
+              <w:start w:val="single" w:space="0" w:color="D3D3D3"/>
+              <w:end w:val="single" w:space="0" w:color="D3D3D3"/>
+            </w:tcBorders>
+          </w:tcPr>
+          <w:p>
+            <w:pPr>
+              <w:spacing w:before="0" w:after="60"/>
+              <w:keepNext/>
+              <w:jc w:val="start"/>
+            </w:pPr>
+            <w:r>
+              <w:rPr>
+                <w:rFonts w:ascii="Calibri" w:hAnsi="Calibri"/>
+                <w:sz w:val="20"/>
+              </w:rPr>
+              <w:t xml:space="default">1.00 (0–10)</w:t>
+            </w:r>
+          </w:p>
+        </w:tc>
+      </w:tr>
+      <w:tr>
+        <w:trPr>
+          <w:cantSplit/>
+        </w:trPr>
+        <w:tc>
+          <w:tcPr>
+            <w:tcBorders>
+              <w:top w:val="single" w:sz="16" w:space="0" w:color="D3D3D3"/>
+              <w:bottom w:val="single" w:sz="16" w:space="0" w:color="D3D3D3"/>
+              <w:start w:val="single" w:space="0" w:color="D3D3D3"/>
+              <w:end w:val="single" w:space="0" w:color="D3D3D3"/>
+            </w:tcBorders>
+            <w:tcMar>
+              <w:top w:w="25" w:type="dxa"/>
+            </w:tcMar>
+            <w:gridSpan w:val="3"/>
+          </w:tcPr>
+          <w:p>
+            <w:pPr>
+              <w:spacing w:before="0" w:after="60"/>
+              <w:keepNext/>
+            </w:pPr>
+            <w:r>
+              <w:rPr>
+                <w:rFonts w:ascii="Calibri" w:hAnsi="Calibri"/>
+                <w:sz w:val="20"/>
+              </w:rPr>
+              <w:t xml:space="default">Fat mass percentage, median (range)</w:t>
+            </w:r>
+          </w:p>
+        </w:tc>
+      </w:tr>
+      <w:tr>
+        <w:trPr>
+          <w:cantSplit/>
+        </w:trPr>
+        <w:tc>
+          <w:tcPr>
+            <w:tcBorders>
+              <w:top w:val="single" w:space="0" w:color="D3D3D3"/>
+              <w:bottom w:val="single" w:space="0" w:color="D3D3D3"/>
+              <w:start w:val="single" w:space="0" w:color="D3D3D3"/>
+              <w:end w:val="single" w:space="0" w:color="D3D3D3"/>
+            </w:tcBorders>
+          </w:tcPr>
+          <w:p>
+            <w:pPr>
+              <w:spacing w:before="0" w:after="60"/>
+              <w:keepNext/>
+              <w:jc w:val="start"/>
+            </w:pPr>
+            <w:r>
+              <w:rPr>
+                <w:rFonts w:ascii="Calibri" w:hAnsi="Calibri"/>
+                <w:sz w:val="20"/>
+              </w:rPr>
+              <w:t xml:space="default"/>
+            </w:r>
+          </w:p>
+        </w:tc>
+        <w:tc>
+          <w:tcPr>
+            <w:tcBorders>
+              <w:top w:val="single" w:space="0" w:color="D3D3D3"/>
+              <w:bottom w:val="single" w:space="0" w:color="D3D3D3"/>
+              <w:start w:val="single" w:space="0" w:color="D3D3D3"/>
+              <w:end w:val="single" w:space="0" w:color="D3D3D3"/>
+            </w:tcBorders>
+          </w:tcPr>
+          <w:p>
+            <w:pPr>
+              <w:spacing w:before="0" w:after="60"/>
+              <w:keepNext/>
+              <w:jc w:val="start"/>
+            </w:pPr>
+            <w:r>
+              <w:rPr>
+                <w:rFonts w:ascii="Calibri" w:hAnsi="Calibri"/>
+                <w:sz w:val="20"/>
+              </w:rPr>
+              <w:t xml:space="default">24.7 (8.5–54.6)</w:t>
+            </w:r>
+          </w:p>
+        </w:tc>
+        <w:tc>
+          <w:tcPr>
+            <w:tcBorders>
+              <w:top w:val="single" w:space="0" w:color="D3D3D3"/>
+              <w:bottom w:val="single" w:space="0" w:color="D3D3D3"/>
+              <w:start w:val="single" w:space="0" w:color="D3D3D3"/>
+              <w:end w:val="single" w:space="0" w:color="D3D3D3"/>
+            </w:tcBorders>
+          </w:tcPr>
+          <w:p>
+            <w:pPr>
+              <w:spacing w:before="0" w:after="60"/>
+              <w:keepNext/>
+              <w:jc w:val="start"/>
+            </w:pPr>
+            <w:r>
+              <w:rPr>
+                <w:rFonts w:ascii="Calibri" w:hAnsi="Calibri"/>
+                <w:sz w:val="20"/>
+              </w:rPr>
+              <w:t xml:space="default">23.9 (4.9–56.3)</w:t>
+            </w:r>
+          </w:p>
+        </w:tc>
+      </w:tr>
+      <w:tr>
+        <w:trPr>
+          <w:cantSplit/>
+        </w:trPr>
+        <w:tc>
+          <w:tcPr>
+            <w:tcBorders>
+              <w:top w:val="single" w:sz="16" w:space="0" w:color="D3D3D3"/>
+              <w:bottom w:val="single" w:sz="16" w:space="0" w:color="D3D3D3"/>
+              <w:start w:val="single" w:space="0" w:color="D3D3D3"/>
+              <w:end w:val="single" w:space="0" w:color="D3D3D3"/>
+            </w:tcBorders>
+            <w:tcMar>
+              <w:top w:w="25" w:type="dxa"/>
+            </w:tcMar>
+            <w:gridSpan w:val="3"/>
+          </w:tcPr>
+          <w:p>
+            <w:pPr>
+              <w:spacing w:before="0" w:after="60"/>
+              <w:keepNext/>
+            </w:pPr>
+            <w:r>
+              <w:rPr>
+                <w:rFonts w:ascii="Calibri" w:hAnsi="Calibri"/>
+                <w:sz w:val="20"/>
+              </w:rPr>
+              <w:t xml:space="default">Outcome groups, n (%)</w:t>
+            </w:r>
+          </w:p>
+        </w:tc>
+      </w:tr>
+      <w:tr>
+        <w:trPr>
+          <w:cantSplit/>
+        </w:trPr>
+        <w:tc>
+          <w:tcPr>
+            <w:tcBorders>
+              <w:top w:val="single" w:space="0" w:color="D3D3D3"/>
+              <w:bottom w:val="single" w:space="0" w:color="D3D3D3"/>
+              <w:start w:val="single" w:space="0" w:color="D3D3D3"/>
+              <w:end w:val="single" w:space="0" w:color="D3D3D3"/>
+            </w:tcBorders>
+          </w:tcPr>
+          <w:p>
+            <w:pPr>
+              <w:spacing w:before="0" w:after="60"/>
+              <w:keepNext/>
+              <w:jc w:val="start"/>
+            </w:pPr>
+            <w:r>
+              <w:rPr>
+                <w:rFonts w:ascii="Calibri" w:hAnsi="Calibri"/>
+                <w:sz w:val="20"/>
+              </w:rPr>
+              <w:t xml:space="default">Healthy</w:t>
+            </w:r>
+          </w:p>
+        </w:tc>
+        <w:tc>
+          <w:tcPr>
+            <w:tcBorders>
+              <w:top w:val="single" w:space="0" w:color="D3D3D3"/>
+              <w:bottom w:val="single" w:space="0" w:color="D3D3D3"/>
+              <w:start w:val="single" w:space="0" w:color="D3D3D3"/>
+              <w:end w:val="single" w:space="0" w:color="D3D3D3"/>
+            </w:tcBorders>
+          </w:tcPr>
+          <w:p>
+            <w:pPr>
+              <w:spacing w:before="0" w:after="60"/>
+              <w:keepNext/>
+              <w:jc w:val="start"/>
+            </w:pPr>
+            <w:r>
+              <w:rPr>
+                <w:rFonts w:ascii="Calibri" w:hAnsi="Calibri"/>
+                <w:sz w:val="20"/>
+              </w:rPr>
+              <w:t xml:space="default">2791 (65)</w:t>
+            </w:r>
+          </w:p>
+        </w:tc>
+        <w:tc>
+          <w:tcPr>
+            <w:tcBorders>
+              <w:top w:val="single" w:space="0" w:color="D3D3D3"/>
+              <w:bottom w:val="single" w:space="0" w:color="D3D3D3"/>
+              <w:start w:val="single" w:space="0" w:color="D3D3D3"/>
+              <w:end w:val="single" w:space="0" w:color="D3D3D3"/>
+            </w:tcBorders>
+          </w:tcPr>
+          <w:p>
+            <w:pPr>
+              <w:spacing w:before="0" w:after="60"/>
+              <w:keepNext/>
+              <w:jc w:val="start"/>
+            </w:pPr>
+            <w:r>
+              <w:rPr>
+                <w:rFonts w:ascii="Calibri" w:hAnsi="Calibri"/>
+                <w:sz w:val="20"/>
+              </w:rPr>
+              <w:t xml:space="default">5916 (70)</w:t>
+            </w:r>
+          </w:p>
+        </w:tc>
+      </w:tr>
+      <w:tr>
+        <w:trPr>
+          <w:cantSplit/>
+        </w:trPr>
+        <w:tc>
+          <w:tcPr>
+            <w:tcBorders>
+              <w:top w:val="single" w:space="0" w:color="D3D3D3"/>
+              <w:bottom w:val="single" w:space="0" w:color="D3D3D3"/>
+              <w:start w:val="single" w:space="0" w:color="D3D3D3"/>
+              <w:end w:val="single" w:space="0" w:color="D3D3D3"/>
+            </w:tcBorders>
+          </w:tcPr>
+          <w:p>
+            <w:pPr>
+              <w:spacing w:before="0" w:after="60"/>
+              <w:keepNext/>
+              <w:jc w:val="start"/>
+            </w:pPr>
+            <w:r>
+              <w:rPr>
+                <w:rFonts w:ascii="Calibri" w:hAnsi="Calibri"/>
+                <w:sz w:val="20"/>
+              </w:rPr>
+              <w:t xml:space="default">High internalizing</w:t>
+            </w:r>
+          </w:p>
+        </w:tc>
+        <w:tc>
+          <w:tcPr>
+            <w:tcBorders>
+              <w:top w:val="single" w:space="0" w:color="D3D3D3"/>
+              <w:bottom w:val="single" w:space="0" w:color="D3D3D3"/>
+              <w:start w:val="single" w:space="0" w:color="D3D3D3"/>
+              <w:end w:val="single" w:space="0" w:color="D3D3D3"/>
+            </w:tcBorders>
+          </w:tcPr>
+          <w:p>
+            <w:pPr>
+              <w:spacing w:before="0" w:after="60"/>
+              <w:keepNext/>
+              <w:jc w:val="start"/>
+            </w:pPr>
+            <w:r>
+              <w:rPr>
+                <w:rFonts w:ascii="Calibri" w:hAnsi="Calibri"/>
+                <w:sz w:val="20"/>
+              </w:rPr>
+              <w:t xml:space="default">623 (15)</w:t>
+            </w:r>
+          </w:p>
+        </w:tc>
+        <w:tc>
+          <w:tcPr>
+            <w:tcBorders>
+              <w:top w:val="single" w:space="0" w:color="D3D3D3"/>
+              <w:bottom w:val="single" w:space="0" w:color="D3D3D3"/>
+              <w:start w:val="single" w:space="0" w:color="D3D3D3"/>
+              <w:end w:val="single" w:space="0" w:color="D3D3D3"/>
+            </w:tcBorders>
+          </w:tcPr>
+          <w:p>
+            <w:pPr>
+              <w:spacing w:before="0" w:after="60"/>
+              <w:keepNext/>
+              <w:jc w:val="start"/>
+            </w:pPr>
+            <w:r>
+              <w:rPr>
+                <w:rFonts w:ascii="Calibri" w:hAnsi="Calibri"/>
+                <w:sz w:val="20"/>
+              </w:rPr>
+              <w:t xml:space="default">795 (9)</w:t>
+            </w:r>
+          </w:p>
+        </w:tc>
+      </w:tr>
+      <w:tr>
+        <w:trPr>
+          <w:cantSplit/>
+        </w:trPr>
+        <w:tc>
+          <w:tcPr>
+            <w:tcBorders>
+              <w:top w:val="single" w:space="0" w:color="D3D3D3"/>
+              <w:bottom w:val="single" w:space="0" w:color="D3D3D3"/>
+              <w:start w:val="single" w:space="0" w:color="D3D3D3"/>
+              <w:end w:val="single" w:space="0" w:color="D3D3D3"/>
+            </w:tcBorders>
+          </w:tcPr>
+          <w:p>
+            <w:pPr>
+              <w:spacing w:before="0" w:after="60"/>
+              <w:keepNext/>
+              <w:jc w:val="start"/>
+            </w:pPr>
+            <w:r>
+              <w:rPr>
+                <w:rFonts w:ascii="Calibri" w:hAnsi="Calibri"/>
+                <w:sz w:val="20"/>
+              </w:rPr>
+              <w:t xml:space="default">High adiposity</w:t>
+            </w:r>
+          </w:p>
+        </w:tc>
+        <w:tc>
+          <w:tcPr>
+            <w:tcBorders>
+              <w:top w:val="single" w:space="0" w:color="D3D3D3"/>
+              <w:bottom w:val="single" w:space="0" w:color="D3D3D3"/>
+              <w:start w:val="single" w:space="0" w:color="D3D3D3"/>
+              <w:end w:val="single" w:space="0" w:color="D3D3D3"/>
+            </w:tcBorders>
+          </w:tcPr>
+          <w:p>
+            <w:pPr>
+              <w:spacing w:before="0" w:after="60"/>
+              <w:keepNext/>
+              <w:jc w:val="start"/>
+            </w:pPr>
+            <w:r>
+              <w:rPr>
+                <w:rFonts w:ascii="Calibri" w:hAnsi="Calibri"/>
+                <w:sz w:val="20"/>
+              </w:rPr>
+              <w:t xml:space="default">631 (15)</w:t>
+            </w:r>
+          </w:p>
+        </w:tc>
+        <w:tc>
+          <w:tcPr>
+            <w:tcBorders>
+              <w:top w:val="single" w:space="0" w:color="D3D3D3"/>
+              <w:bottom w:val="single" w:space="0" w:color="D3D3D3"/>
+              <w:start w:val="single" w:space="0" w:color="D3D3D3"/>
+              <w:end w:val="single" w:space="0" w:color="D3D3D3"/>
+            </w:tcBorders>
+          </w:tcPr>
+          <w:p>
+            <w:pPr>
+              <w:spacing w:before="0" w:after="60"/>
+              <w:keepNext/>
+              <w:jc w:val="start"/>
+            </w:pPr>
+            <w:r>
+              <w:rPr>
+                <w:rFonts w:ascii="Calibri" w:hAnsi="Calibri"/>
+                <w:sz w:val="20"/>
+              </w:rPr>
+              <w:t xml:space="default">1476 (18)</w:t>
+            </w:r>
+          </w:p>
+        </w:tc>
+      </w:tr>
+      <w:tr>
+        <w:trPr>
+          <w:cantSplit/>
+        </w:trPr>
+        <w:tc>
+          <w:tcPr>
+            <w:tcBorders>
+              <w:top w:val="single" w:space="0" w:color="D3D3D3"/>
+              <w:bottom w:val="single" w:space="0" w:color="D3D3D3"/>
+              <w:start w:val="single" w:space="0" w:color="D3D3D3"/>
+              <w:end w:val="single" w:space="0" w:color="D3D3D3"/>
+            </w:tcBorders>
+          </w:tcPr>
+          <w:p>
+            <w:pPr>
+              <w:spacing w:before="0" w:after="60"/>
+              <w:keepNext/>
+              <w:jc w:val="start"/>
+            </w:pPr>
+            <w:r>
+              <w:rPr>
+                <w:rFonts w:ascii="Calibri" w:hAnsi="Calibri"/>
+                <w:sz w:val="20"/>
+              </w:rPr>
+              <w:t xml:space="default">Comorbid</w:t>
+            </w:r>
+          </w:p>
+        </w:tc>
+        <w:tc>
+          <w:tcPr>
+            <w:tcBorders>
+              <w:top w:val="single" w:space="0" w:color="D3D3D3"/>
+              <w:bottom w:val="single" w:space="0" w:color="D3D3D3"/>
+              <w:start w:val="single" w:space="0" w:color="D3D3D3"/>
+              <w:end w:val="single" w:space="0" w:color="D3D3D3"/>
+            </w:tcBorders>
+          </w:tcPr>
+          <w:p>
+            <w:pPr>
+              <w:spacing w:before="0" w:after="60"/>
+              <w:keepNext/>
+              <w:jc w:val="start"/>
+            </w:pPr>
+            <w:r>
+              <w:rPr>
+                <w:rFonts w:ascii="Calibri" w:hAnsi="Calibri"/>
+                <w:sz w:val="20"/>
+              </w:rPr>
+              <w:t xml:space="default">223 (5)</w:t>
+            </w:r>
+          </w:p>
+        </w:tc>
+        <w:tc>
+          <w:tcPr>
+            <w:tcBorders>
+              <w:top w:val="single" w:space="0" w:color="D3D3D3"/>
+              <w:bottom w:val="single" w:space="0" w:color="D3D3D3"/>
+              <w:start w:val="single" w:space="0" w:color="D3D3D3"/>
+              <w:end w:val="single" w:space="0" w:color="D3D3D3"/>
+            </w:tcBorders>
+          </w:tcPr>
+          <w:p>
+            <w:pPr>
+              <w:spacing w:before="0" w:after="60"/>
+              <w:keepNext/>
+              <w:jc w:val="start"/>
+            </w:pPr>
+            <w:r>
+              <w:rPr>
+                <w:rFonts w:ascii="Calibri" w:hAnsi="Calibri"/>
+                <w:sz w:val="20"/>
+              </w:rPr>
+              <w:t xml:space="default">241 (3)</w:t>
+            </w:r>
+          </w:p>
+        </w:tc>
+      </w:tr>
+      <w:tr>
+        <w:trPr>
+          <w:cantSplit/>
+        </w:trPr>
+        <w:tc>
+          <w:tcPr>
+            <w:tcBorders>
+              <w:top w:val="single" w:sz="16" w:space="0" w:color="D3D3D3"/>
+              <w:bottom w:val="single" w:sz="16" w:space="0" w:color="D3D3D3"/>
+              <w:start w:val="single" w:space="0" w:color="D3D3D3"/>
+              <w:end w:val="single" w:space="0" w:color="D3D3D3"/>
+            </w:tcBorders>
+            <w:tcMar>
+              <w:top w:w="25" w:type="dxa"/>
+            </w:tcMar>
+            <w:gridSpan w:val="3"/>
+          </w:tcPr>
+          <w:p>
+            <w:pPr>
+              <w:spacing w:before="0" w:after="60"/>
+              <w:keepNext/>
+            </w:pPr>
+            <w:r>
+              <w:rPr>
+                <w:rFonts w:ascii="Calibri" w:hAnsi="Calibri"/>
+                <w:sz w:val="20"/>
+              </w:rPr>
+              <w:t xml:space="default">Sex, n (%)</w:t>
+            </w:r>
+          </w:p>
+        </w:tc>
+      </w:tr>
+      <w:tr>
+        <w:trPr>
+          <w:cantSplit/>
+        </w:trPr>
+        <w:tc>
+          <w:tcPr>
+            <w:tcBorders>
+              <w:top w:val="single" w:space="0" w:color="D3D3D3"/>
+              <w:bottom w:val="single" w:space="0" w:color="D3D3D3"/>
+              <w:start w:val="single" w:space="0" w:color="D3D3D3"/>
+              <w:end w:val="single" w:space="0" w:color="D3D3D3"/>
+            </w:tcBorders>
+          </w:tcPr>
+          <w:p>
+            <w:pPr>
+              <w:spacing w:before="0" w:after="60"/>
+              <w:keepNext/>
+              <w:jc w:val="start"/>
+            </w:pPr>
+            <w:r>
+              <w:rPr>
+                <w:rFonts w:ascii="Calibri" w:hAnsi="Calibri"/>
+                <w:sz w:val="20"/>
+              </w:rPr>
+              <w:t xml:space="default">Male participants</w:t>
+            </w:r>
+          </w:p>
+        </w:tc>
+        <w:tc>
+          <w:tcPr>
+            <w:tcBorders>
+              <w:top w:val="single" w:space="0" w:color="D3D3D3"/>
+              <w:bottom w:val="single" w:space="0" w:color="D3D3D3"/>
+              <w:start w:val="single" w:space="0" w:color="D3D3D3"/>
+              <w:end w:val="single" w:space="0" w:color="D3D3D3"/>
+            </w:tcBorders>
+          </w:tcPr>
+          <w:p>
+            <w:pPr>
+              <w:spacing w:before="0" w:after="60"/>
+              <w:keepNext/>
+              <w:jc w:val="start"/>
+            </w:pPr>
+            <w:r>
+              <w:rPr>
+                <w:rFonts w:ascii="Calibri" w:hAnsi="Calibri"/>
+                <w:sz w:val="20"/>
+              </w:rPr>
+              <w:t xml:space="default">2087 (48)</w:t>
+            </w:r>
+          </w:p>
+        </w:tc>
+        <w:tc>
+          <w:tcPr>
+            <w:tcBorders>
+              <w:top w:val="single" w:space="0" w:color="D3D3D3"/>
+              <w:bottom w:val="single" w:space="0" w:color="D3D3D3"/>
+              <w:start w:val="single" w:space="0" w:color="D3D3D3"/>
+              <w:end w:val="single" w:space="0" w:color="D3D3D3"/>
+            </w:tcBorders>
+          </w:tcPr>
+          <w:p>
+            <w:pPr>
+              <w:spacing w:before="0" w:after="60"/>
+              <w:keepNext/>
+              <w:jc w:val="start"/>
+            </w:pPr>
+            <w:r>
+              <w:rPr>
+                <w:rFonts w:ascii="Calibri" w:hAnsi="Calibri"/>
+                <w:sz w:val="20"/>
+              </w:rPr>
+              <w:t xml:space="default">4370 (52)</w:t>
+            </w:r>
+          </w:p>
+        </w:tc>
+      </w:tr>
+      <w:tr>
+        <w:trPr>
+          <w:cantSplit/>
+        </w:trPr>
+        <w:tc>
+          <w:tcPr>
+            <w:tcBorders>
+              <w:top w:val="single" w:space="0" w:color="D3D3D3"/>
+              <w:bottom w:val="single" w:space="0" w:color="D3D3D3"/>
+              <w:start w:val="single" w:space="0" w:color="D3D3D3"/>
+              <w:end w:val="single" w:space="0" w:color="D3D3D3"/>
+            </w:tcBorders>
+          </w:tcPr>
+          <w:p>
+            <w:pPr>
+              <w:spacing w:before="0" w:after="60"/>
+              <w:keepNext/>
+              <w:jc w:val="start"/>
+            </w:pPr>
+            <w:r>
+              <w:rPr>
+                <w:rFonts w:ascii="Calibri" w:hAnsi="Calibri"/>
+                <w:sz w:val="20"/>
+              </w:rPr>
+              <w:t xml:space="default">Female participants</w:t>
+            </w:r>
+          </w:p>
+        </w:tc>
+        <w:tc>
+          <w:tcPr>
+            <w:tcBorders>
+              <w:top w:val="single" w:space="0" w:color="D3D3D3"/>
+              <w:bottom w:val="single" w:space="0" w:color="D3D3D3"/>
+              <w:start w:val="single" w:space="0" w:color="D3D3D3"/>
+              <w:end w:val="single" w:space="0" w:color="D3D3D3"/>
+            </w:tcBorders>
+          </w:tcPr>
+          <w:p>
+            <w:pPr>
+              <w:spacing w:before="0" w:after="60"/>
+              <w:keepNext/>
+              <w:jc w:val="start"/>
+            </w:pPr>
+            <w:r>
+              <w:rPr>
+                <w:rFonts w:ascii="Calibri" w:hAnsi="Calibri"/>
+                <w:sz w:val="20"/>
+              </w:rPr>
+              <w:t xml:space="default">2181 (52)</w:t>
+            </w:r>
+          </w:p>
+        </w:tc>
+        <w:tc>
+          <w:tcPr>
+            <w:tcBorders>
+              <w:top w:val="single" w:space="0" w:color="D3D3D3"/>
+              <w:bottom w:val="single" w:space="0" w:color="D3D3D3"/>
+              <w:start w:val="single" w:space="0" w:color="D3D3D3"/>
+              <w:end w:val="single" w:space="0" w:color="D3D3D3"/>
+            </w:tcBorders>
+          </w:tcPr>
+          <w:p>
+            <w:pPr>
+              <w:spacing w:before="0" w:after="60"/>
+              <w:keepNext/>
+              <w:jc w:val="start"/>
+            </w:pPr>
+            <w:r>
+              <w:rPr>
+                <w:rFonts w:ascii="Calibri" w:hAnsi="Calibri"/>
+                <w:sz w:val="20"/>
+              </w:rPr>
+              <w:t xml:space="default">4058 (48)</w:t>
+            </w:r>
+          </w:p>
+        </w:tc>
+      </w:tr>
+      <w:tr>
+        <w:trPr>
+          <w:cantSplit/>
+        </w:trPr>
+        <w:tc>
+          <w:tcPr>
+            <w:tcBorders>
+              <w:top w:val="single" w:sz="16" w:space="0" w:color="D3D3D3"/>
+              <w:bottom w:val="single" w:sz="16" w:space="0" w:color="D3D3D3"/>
+              <w:start w:val="single" w:space="0" w:color="D3D3D3"/>
+              <w:end w:val="single" w:space="0" w:color="D3D3D3"/>
+            </w:tcBorders>
+            <w:tcMar>
+              <w:top w:w="25" w:type="dxa"/>
+            </w:tcMar>
+            <w:gridSpan w:val="3"/>
+          </w:tcPr>
+          <w:p>
+            <w:pPr>
+              <w:spacing w:before="0" w:after="60"/>
+              <w:keepNext/>
+            </w:pPr>
+            <w:r>
+              <w:rPr>
+                <w:rFonts w:ascii="Calibri" w:hAnsi="Calibri"/>
+                <w:sz w:val="20"/>
+              </w:rPr>
+              <w:t xml:space="default">Ethnic background, n (%)</w:t>
+            </w:r>
+          </w:p>
+        </w:tc>
+      </w:tr>
+      <w:tr>
+        <w:trPr>
+          <w:cantSplit/>
+        </w:trPr>
+        <w:tc>
+          <w:tcPr>
+            <w:tcBorders>
+              <w:top w:val="single" w:space="0" w:color="D3D3D3"/>
+              <w:bottom w:val="single" w:space="0" w:color="D3D3D3"/>
+              <w:start w:val="single" w:space="0" w:color="D3D3D3"/>
+              <w:end w:val="single" w:space="0" w:color="D3D3D3"/>
+            </w:tcBorders>
+          </w:tcPr>
+          <w:p>
+            <w:pPr>
+              <w:spacing w:before="0" w:after="60"/>
+              <w:keepNext/>
+              <w:jc w:val="start"/>
+            </w:pPr>
+            <w:r>
+              <w:rPr>
+                <w:rFonts w:ascii="Calibri" w:hAnsi="Calibri"/>
+                <w:sz w:val="20"/>
+              </w:rPr>
+              <w:t xml:space="default">Africa and Middle East</w:t>
+            </w:r>
+            <w:r>
+              <w:rPr>
+                <w:vertAlign w:val="superscript"/>
+                <w:i/>
+                <w:rFonts w:ascii="Calibri" w:hAnsi="Calibri"/>
+                <w:sz w:val="20"/>
+              </w:rPr>
+              <w:t xml:space="default">a</w:t>
+            </w:r>
+          </w:p>
+        </w:tc>
+        <w:tc>
+          <w:tcPr>
+            <w:tcBorders>
+              <w:top w:val="single" w:space="0" w:color="D3D3D3"/>
+              <w:bottom w:val="single" w:space="0" w:color="D3D3D3"/>
+              <w:start w:val="single" w:space="0" w:color="D3D3D3"/>
+              <w:end w:val="single" w:space="0" w:color="D3D3D3"/>
+            </w:tcBorders>
+          </w:tcPr>
+          <w:p>
+            <w:pPr>
+              <w:spacing w:before="0" w:after="60"/>
+              <w:keepNext/>
+              <w:jc w:val="start"/>
+            </w:pPr>
+            <w:r>
+              <w:rPr>
+                <w:rFonts w:ascii="Calibri" w:hAnsi="Calibri"/>
+                <w:sz w:val="20"/>
+              </w:rPr>
+              <w:t xml:space="default">115 (2.7)</w:t>
+            </w:r>
+          </w:p>
+        </w:tc>
+        <w:tc>
+          <w:tcPr>
+            <w:tcBorders>
+              <w:top w:val="single" w:space="0" w:color="D3D3D3"/>
+              <w:bottom w:val="single" w:space="0" w:color="D3D3D3"/>
+              <w:start w:val="single" w:space="0" w:color="D3D3D3"/>
+              <w:end w:val="single" w:space="0" w:color="D3D3D3"/>
+            </w:tcBorders>
+          </w:tcPr>
+          <w:p>
+            <w:pPr>
+              <w:spacing w:before="0" w:after="60"/>
+              <w:keepNext/>
+              <w:jc w:val="start"/>
+            </w:pPr>
+            <w:r>
+              <w:rPr>
+                <w:rFonts w:ascii="Calibri" w:hAnsi="Calibri"/>
+                <w:sz w:val="20"/>
+              </w:rPr>
+              <w:t xml:space="default"/>
+            </w:r>
+          </w:p>
+        </w:tc>
+      </w:tr>
+      <w:tr>
+        <w:trPr>
+          <w:cantSplit/>
+        </w:trPr>
+        <w:tc>
+          <w:tcPr>
+            <w:tcBorders>
+              <w:top w:val="single" w:space="0" w:color="D3D3D3"/>
+              <w:bottom w:val="single" w:space="0" w:color="D3D3D3"/>
+              <w:start w:val="single" w:space="0" w:color="D3D3D3"/>
+              <w:end w:val="single" w:space="0" w:color="D3D3D3"/>
+            </w:tcBorders>
+          </w:tcPr>
+          <w:p>
+            <w:pPr>
+              <w:spacing w:before="0" w:after="60"/>
+              <w:keepNext/>
+              <w:jc w:val="start"/>
+            </w:pPr>
+            <w:r>
+              <w:rPr>
+                <w:rFonts w:ascii="Calibri" w:hAnsi="Calibri"/>
+                <w:sz w:val="20"/>
+              </w:rPr>
+              <w:t xml:space="default">Asia and Oceania</w:t>
+            </w:r>
+          </w:p>
+        </w:tc>
+        <w:tc>
+          <w:tcPr>
+            <w:tcBorders>
+              <w:top w:val="single" w:space="0" w:color="D3D3D3"/>
+              <w:bottom w:val="single" w:space="0" w:color="D3D3D3"/>
+              <w:start w:val="single" w:space="0" w:color="D3D3D3"/>
+              <w:end w:val="single" w:space="0" w:color="D3D3D3"/>
+            </w:tcBorders>
+          </w:tcPr>
+          <w:p>
+            <w:pPr>
+              <w:spacing w:before="0" w:after="60"/>
+              <w:keepNext/>
+              <w:jc w:val="start"/>
+            </w:pPr>
+            <w:r>
+              <w:rPr>
+                <w:rFonts w:ascii="Calibri" w:hAnsi="Calibri"/>
+                <w:sz w:val="20"/>
+              </w:rPr>
+              <w:t xml:space="default">100 (2.3)</w:t>
+            </w:r>
+          </w:p>
+        </w:tc>
+        <w:tc>
+          <w:tcPr>
+            <w:tcBorders>
+              <w:top w:val="single" w:space="0" w:color="D3D3D3"/>
+              <w:bottom w:val="single" w:space="0" w:color="D3D3D3"/>
+              <w:start w:val="single" w:space="0" w:color="D3D3D3"/>
+              <w:end w:val="single" w:space="0" w:color="D3D3D3"/>
+            </w:tcBorders>
+          </w:tcPr>
+          <w:p>
+            <w:pPr>
+              <w:spacing w:before="0" w:after="60"/>
+              <w:keepNext/>
+              <w:jc w:val="start"/>
+            </w:pPr>
+            <w:r>
+              <w:rPr>
+                <w:rFonts w:ascii="Calibri" w:hAnsi="Calibri"/>
+                <w:sz w:val="20"/>
+              </w:rPr>
+              <w:t xml:space="default"/>
+            </w:r>
+          </w:p>
+        </w:tc>
+      </w:tr>
+      <w:tr>
+        <w:trPr>
+          <w:cantSplit/>
+        </w:trPr>
+        <w:tc>
+          <w:tcPr>
+            <w:tcBorders>
+              <w:top w:val="single" w:space="0" w:color="D3D3D3"/>
+              <w:bottom w:val="single" w:space="0" w:color="D3D3D3"/>
+              <w:start w:val="single" w:space="0" w:color="D3D3D3"/>
+              <w:end w:val="single" w:space="0" w:color="D3D3D3"/>
+            </w:tcBorders>
+          </w:tcPr>
+          <w:p>
+            <w:pPr>
+              <w:spacing w:before="0" w:after="60"/>
+              <w:keepNext/>
+              <w:jc w:val="start"/>
+            </w:pPr>
+            <w:r>
+              <w:rPr>
+                <w:rFonts w:ascii="Calibri" w:hAnsi="Calibri"/>
+                <w:sz w:val="20"/>
+              </w:rPr>
+              <w:t xml:space="default">Cape Verdean</w:t>
+            </w:r>
+          </w:p>
+        </w:tc>
+        <w:tc>
+          <w:tcPr>
+            <w:tcBorders>
+              <w:top w:val="single" w:space="0" w:color="D3D3D3"/>
+              <w:bottom w:val="single" w:space="0" w:color="D3D3D3"/>
+              <w:start w:val="single" w:space="0" w:color="D3D3D3"/>
+              <w:end w:val="single" w:space="0" w:color="D3D3D3"/>
+            </w:tcBorders>
+          </w:tcPr>
+          <w:p>
+            <w:pPr>
+              <w:spacing w:before="0" w:after="60"/>
+              <w:keepNext/>
+              <w:jc w:val="start"/>
+            </w:pPr>
+            <w:r>
+              <w:rPr>
+                <w:rFonts w:ascii="Calibri" w:hAnsi="Calibri"/>
+                <w:sz w:val="20"/>
+              </w:rPr>
+              <w:t xml:space="default">100 (2.3)</w:t>
+            </w:r>
+          </w:p>
+        </w:tc>
+        <w:tc>
+          <w:tcPr>
+            <w:tcBorders>
+              <w:top w:val="single" w:space="0" w:color="D3D3D3"/>
+              <w:bottom w:val="single" w:space="0" w:color="D3D3D3"/>
+              <w:start w:val="single" w:space="0" w:color="D3D3D3"/>
+              <w:end w:val="single" w:space="0" w:color="D3D3D3"/>
+            </w:tcBorders>
+          </w:tcPr>
+          <w:p>
+            <w:pPr>
+              <w:spacing w:before="0" w:after="60"/>
+              <w:keepNext/>
+              <w:jc w:val="start"/>
+            </w:pPr>
+            <w:r>
+              <w:rPr>
+                <w:rFonts w:ascii="Calibri" w:hAnsi="Calibri"/>
+                <w:sz w:val="20"/>
+              </w:rPr>
+              <w:t xml:space="default"/>
+            </w:r>
+          </w:p>
+        </w:tc>
+      </w:tr>
+      <w:tr>
+        <w:trPr>
+          <w:cantSplit/>
+        </w:trPr>
+        <w:tc>
+          <w:tcPr>
+            <w:tcBorders>
+              <w:top w:val="single" w:space="0" w:color="D3D3D3"/>
+              <w:bottom w:val="single" w:space="0" w:color="D3D3D3"/>
+              <w:start w:val="single" w:space="0" w:color="D3D3D3"/>
+              <w:end w:val="single" w:space="0" w:color="D3D3D3"/>
+            </w:tcBorders>
+          </w:tcPr>
+          <w:p>
+            <w:pPr>
+              <w:spacing w:before="0" w:after="60"/>
+              <w:keepNext/>
+              <w:jc w:val="start"/>
+            </w:pPr>
+            <w:r>
+              <w:rPr>
+                <w:rFonts w:ascii="Calibri" w:hAnsi="Calibri"/>
+                <w:sz w:val="20"/>
+              </w:rPr>
+              <w:t xml:space="default">Dutch</w:t>
+            </w:r>
+          </w:p>
+        </w:tc>
+        <w:tc>
+          <w:tcPr>
+            <w:tcBorders>
+              <w:top w:val="single" w:space="0" w:color="D3D3D3"/>
+              <w:bottom w:val="single" w:space="0" w:color="D3D3D3"/>
+              <w:start w:val="single" w:space="0" w:color="D3D3D3"/>
+              <w:end w:val="single" w:space="0" w:color="D3D3D3"/>
+            </w:tcBorders>
+          </w:tcPr>
+          <w:p>
+            <w:pPr>
+              <w:spacing w:before="0" w:after="60"/>
+              <w:keepNext/>
+              <w:jc w:val="start"/>
+            </w:pPr>
+            <w:r>
+              <w:rPr>
+                <w:rFonts w:ascii="Calibri" w:hAnsi="Calibri"/>
+                <w:sz w:val="20"/>
+              </w:rPr>
+              <w:t xml:space="default">2673 (62.6)</w:t>
+            </w:r>
+          </w:p>
+        </w:tc>
+        <w:tc>
+          <w:tcPr>
+            <w:tcBorders>
+              <w:top w:val="single" w:space="0" w:color="D3D3D3"/>
+              <w:bottom w:val="single" w:space="0" w:color="D3D3D3"/>
+              <w:start w:val="single" w:space="0" w:color="D3D3D3"/>
+              <w:end w:val="single" w:space="0" w:color="D3D3D3"/>
+            </w:tcBorders>
+          </w:tcPr>
+          <w:p>
+            <w:pPr>
+              <w:spacing w:before="0" w:after="60"/>
+              <w:keepNext/>
+              <w:jc w:val="start"/>
+            </w:pPr>
+            <w:r>
+              <w:rPr>
+                <w:rFonts w:ascii="Calibri" w:hAnsi="Calibri"/>
+                <w:sz w:val="20"/>
+              </w:rPr>
+              <w:t xml:space="default"/>
+            </w:r>
+          </w:p>
+        </w:tc>
+      </w:tr>
+      <w:tr>
+        <w:trPr>
+          <w:cantSplit/>
+        </w:trPr>
+        <w:tc>
+          <w:tcPr>
+            <w:tcBorders>
+              <w:top w:val="single" w:space="0" w:color="D3D3D3"/>
+              <w:bottom w:val="single" w:space="0" w:color="D3D3D3"/>
+              <w:start w:val="single" w:space="0" w:color="D3D3D3"/>
+              <w:end w:val="single" w:space="0" w:color="D3D3D3"/>
+            </w:tcBorders>
+          </w:tcPr>
+          <w:p>
+            <w:pPr>
+              <w:spacing w:before="0" w:after="60"/>
+              <w:keepNext/>
+              <w:jc w:val="start"/>
+            </w:pPr>
+            <w:r>
+              <w:rPr>
+                <w:rFonts w:ascii="Calibri" w:hAnsi="Calibri"/>
+                <w:sz w:val="20"/>
+              </w:rPr>
+              <w:t xml:space="default">Dutch Antillean</w:t>
+            </w:r>
+          </w:p>
+        </w:tc>
+        <w:tc>
+          <w:tcPr>
+            <w:tcBorders>
+              <w:top w:val="single" w:space="0" w:color="D3D3D3"/>
+              <w:bottom w:val="single" w:space="0" w:color="D3D3D3"/>
+              <w:start w:val="single" w:space="0" w:color="D3D3D3"/>
+              <w:end w:val="single" w:space="0" w:color="D3D3D3"/>
+            </w:tcBorders>
+          </w:tcPr>
+          <w:p>
+            <w:pPr>
+              <w:spacing w:before="0" w:after="60"/>
+              <w:keepNext/>
+              <w:jc w:val="start"/>
+            </w:pPr>
+            <w:r>
+              <w:rPr>
+                <w:rFonts w:ascii="Calibri" w:hAnsi="Calibri"/>
+                <w:sz w:val="20"/>
+              </w:rPr>
+              <w:t xml:space="default">118 (2.8)</w:t>
+            </w:r>
+          </w:p>
+        </w:tc>
+        <w:tc>
+          <w:tcPr>
+            <w:tcBorders>
+              <w:top w:val="single" w:space="0" w:color="D3D3D3"/>
+              <w:bottom w:val="single" w:space="0" w:color="D3D3D3"/>
+              <w:start w:val="single" w:space="0" w:color="D3D3D3"/>
+              <w:end w:val="single" w:space="0" w:color="D3D3D3"/>
+            </w:tcBorders>
+          </w:tcPr>
+          <w:p>
+            <w:pPr>
+              <w:spacing w:before="0" w:after="60"/>
+              <w:keepNext/>
+              <w:jc w:val="start"/>
+            </w:pPr>
+            <w:r>
+              <w:rPr>
+                <w:rFonts w:ascii="Calibri" w:hAnsi="Calibri"/>
+                <w:sz w:val="20"/>
+              </w:rPr>
+              <w:t xml:space="default"/>
+            </w:r>
+          </w:p>
+        </w:tc>
+      </w:tr>
+      <w:tr>
+        <w:trPr>
+          <w:cantSplit/>
+        </w:trPr>
+        <w:tc>
+          <w:tcPr>
+            <w:tcBorders>
+              <w:top w:val="single" w:space="0" w:color="D3D3D3"/>
+              <w:bottom w:val="single" w:space="0" w:color="D3D3D3"/>
+              <w:start w:val="single" w:space="0" w:color="D3D3D3"/>
+              <w:end w:val="single" w:space="0" w:color="D3D3D3"/>
+            </w:tcBorders>
+          </w:tcPr>
+          <w:p>
+            <w:pPr>
+              <w:spacing w:before="0" w:after="60"/>
+              <w:keepNext/>
+              <w:jc w:val="start"/>
+            </w:pPr>
+            <w:r>
+              <w:rPr>
+                <w:rFonts w:ascii="Calibri" w:hAnsi="Calibri"/>
+                <w:sz w:val="20"/>
+              </w:rPr>
+              <w:t xml:space="default">Europe a</w:t>
+            </w:r>
+          </w:p>
+        </w:tc>
+        <w:tc>
+          <w:tcPr>
+            <w:tcBorders>
+              <w:top w:val="single" w:space="0" w:color="D3D3D3"/>
+              <w:bottom w:val="single" w:space="0" w:color="D3D3D3"/>
+              <w:start w:val="single" w:space="0" w:color="D3D3D3"/>
+              <w:end w:val="single" w:space="0" w:color="D3D3D3"/>
+            </w:tcBorders>
+          </w:tcPr>
+          <w:p>
+            <w:pPr>
+              <w:spacing w:before="0" w:after="60"/>
+              <w:keepNext/>
+              <w:jc w:val="start"/>
+            </w:pPr>
+            <w:r>
+              <w:rPr>
+                <w:rFonts w:ascii="Calibri" w:hAnsi="Calibri"/>
+                <w:sz w:val="20"/>
+              </w:rPr>
+              <w:t xml:space="default">334 (7.8)</w:t>
+            </w:r>
+          </w:p>
+        </w:tc>
+        <w:tc>
+          <w:tcPr>
+            <w:tcBorders>
+              <w:top w:val="single" w:space="0" w:color="D3D3D3"/>
+              <w:bottom w:val="single" w:space="0" w:color="D3D3D3"/>
+              <w:start w:val="single" w:space="0" w:color="D3D3D3"/>
+              <w:end w:val="single" w:space="0" w:color="D3D3D3"/>
+            </w:tcBorders>
+          </w:tcPr>
+          <w:p>
+            <w:pPr>
+              <w:spacing w:before="0" w:after="60"/>
+              <w:keepNext/>
+              <w:jc w:val="start"/>
+            </w:pPr>
+            <w:r>
+              <w:rPr>
+                <w:rFonts w:ascii="Calibri" w:hAnsi="Calibri"/>
+                <w:sz w:val="20"/>
+              </w:rPr>
+              <w:t xml:space="default"/>
+            </w:r>
+          </w:p>
+        </w:tc>
+      </w:tr>
+      <w:tr>
+        <w:trPr>
+          <w:cantSplit/>
+        </w:trPr>
+        <w:tc>
+          <w:tcPr>
+            <w:tcBorders>
+              <w:top w:val="single" w:space="0" w:color="D3D3D3"/>
+              <w:bottom w:val="single" w:space="0" w:color="D3D3D3"/>
+              <w:start w:val="single" w:space="0" w:color="D3D3D3"/>
+              <w:end w:val="single" w:space="0" w:color="D3D3D3"/>
+            </w:tcBorders>
+          </w:tcPr>
+          <w:p>
+            <w:pPr>
+              <w:spacing w:before="0" w:after="60"/>
+              <w:keepNext/>
+              <w:jc w:val="start"/>
+            </w:pPr>
+            <w:r>
+              <w:rPr>
+                <w:rFonts w:ascii="Calibri" w:hAnsi="Calibri"/>
+                <w:sz w:val="20"/>
+              </w:rPr>
+              <w:t xml:space="default">Latin America</w:t>
+            </w:r>
+            <w:r>
+              <w:rPr>
+                <w:vertAlign w:val="superscript"/>
+                <w:i/>
+                <w:rFonts w:ascii="Calibri" w:hAnsi="Calibri"/>
+                <w:sz w:val="20"/>
+              </w:rPr>
+              <w:t xml:space="default">a</w:t>
+            </w:r>
+          </w:p>
+        </w:tc>
+        <w:tc>
+          <w:tcPr>
+            <w:tcBorders>
+              <w:top w:val="single" w:space="0" w:color="D3D3D3"/>
+              <w:bottom w:val="single" w:space="0" w:color="D3D3D3"/>
+              <w:start w:val="single" w:space="0" w:color="D3D3D3"/>
+              <w:end w:val="single" w:space="0" w:color="D3D3D3"/>
+            </w:tcBorders>
+          </w:tcPr>
+          <w:p>
+            <w:pPr>
+              <w:spacing w:before="0" w:after="60"/>
+              <w:keepNext/>
+              <w:jc w:val="start"/>
+            </w:pPr>
+            <w:r>
+              <w:rPr>
+                <w:rFonts w:ascii="Calibri" w:hAnsi="Calibri"/>
+                <w:sz w:val="20"/>
+              </w:rPr>
+              <w:t xml:space="default">72 (1.7)</w:t>
+            </w:r>
+          </w:p>
+        </w:tc>
+        <w:tc>
+          <w:tcPr>
+            <w:tcBorders>
+              <w:top w:val="single" w:space="0" w:color="D3D3D3"/>
+              <w:bottom w:val="single" w:space="0" w:color="D3D3D3"/>
+              <w:start w:val="single" w:space="0" w:color="D3D3D3"/>
+              <w:end w:val="single" w:space="0" w:color="D3D3D3"/>
+            </w:tcBorders>
+          </w:tcPr>
+          <w:p>
+            <w:pPr>
+              <w:spacing w:before="0" w:after="60"/>
+              <w:keepNext/>
+              <w:jc w:val="start"/>
+            </w:pPr>
+            <w:r>
+              <w:rPr>
+                <w:rFonts w:ascii="Calibri" w:hAnsi="Calibri"/>
+                <w:sz w:val="20"/>
+              </w:rPr>
+              <w:t xml:space="default"/>
+            </w:r>
+          </w:p>
+        </w:tc>
+      </w:tr>
+      <w:tr>
+        <w:trPr>
+          <w:cantSplit/>
+        </w:trPr>
+        <w:tc>
+          <w:tcPr>
+            <w:tcBorders>
+              <w:top w:val="single" w:space="0" w:color="D3D3D3"/>
+              <w:bottom w:val="single" w:space="0" w:color="D3D3D3"/>
+              <w:start w:val="single" w:space="0" w:color="D3D3D3"/>
+              <w:end w:val="single" w:space="0" w:color="D3D3D3"/>
+            </w:tcBorders>
+          </w:tcPr>
+          <w:p>
+            <w:pPr>
+              <w:spacing w:before="0" w:after="60"/>
+              <w:keepNext/>
+              <w:jc w:val="start"/>
+            </w:pPr>
+            <w:r>
+              <w:rPr>
+                <w:rFonts w:ascii="Calibri" w:hAnsi="Calibri"/>
+                <w:sz w:val="20"/>
+              </w:rPr>
+              <w:t xml:space="default">Moroccan</w:t>
+            </w:r>
+          </w:p>
+        </w:tc>
+        <w:tc>
+          <w:tcPr>
+            <w:tcBorders>
+              <w:top w:val="single" w:space="0" w:color="D3D3D3"/>
+              <w:bottom w:val="single" w:space="0" w:color="D3D3D3"/>
+              <w:start w:val="single" w:space="0" w:color="D3D3D3"/>
+              <w:end w:val="single" w:space="0" w:color="D3D3D3"/>
+            </w:tcBorders>
+          </w:tcPr>
+          <w:p>
+            <w:pPr>
+              <w:spacing w:before="0" w:after="60"/>
+              <w:keepNext/>
+              <w:jc w:val="start"/>
+            </w:pPr>
+            <w:r>
+              <w:rPr>
+                <w:rFonts w:ascii="Calibri" w:hAnsi="Calibri"/>
+                <w:sz w:val="20"/>
+              </w:rPr>
+              <w:t xml:space="default">176 (4.1)</w:t>
+            </w:r>
+          </w:p>
+        </w:tc>
+        <w:tc>
+          <w:tcPr>
+            <w:tcBorders>
+              <w:top w:val="single" w:space="0" w:color="D3D3D3"/>
+              <w:bottom w:val="single" w:space="0" w:color="D3D3D3"/>
+              <w:start w:val="single" w:space="0" w:color="D3D3D3"/>
+              <w:end w:val="single" w:space="0" w:color="D3D3D3"/>
+            </w:tcBorders>
+          </w:tcPr>
+          <w:p>
+            <w:pPr>
+              <w:spacing w:before="0" w:after="60"/>
+              <w:keepNext/>
+              <w:jc w:val="start"/>
+            </w:pPr>
+            <w:r>
+              <w:rPr>
+                <w:rFonts w:ascii="Calibri" w:hAnsi="Calibri"/>
+                <w:sz w:val="20"/>
+              </w:rPr>
+              <w:t xml:space="default"/>
+            </w:r>
+          </w:p>
+        </w:tc>
+      </w:tr>
+      <w:tr>
+        <w:trPr>
+          <w:cantSplit/>
+        </w:trPr>
+        <w:tc>
+          <w:tcPr>
+            <w:tcBorders>
+              <w:top w:val="single" w:space="0" w:color="D3D3D3"/>
+              <w:bottom w:val="single" w:space="0" w:color="D3D3D3"/>
+              <w:start w:val="single" w:space="0" w:color="D3D3D3"/>
+              <w:end w:val="single" w:space="0" w:color="D3D3D3"/>
+            </w:tcBorders>
+          </w:tcPr>
+          <w:p>
+            <w:pPr>
+              <w:spacing w:before="0" w:after="60"/>
+              <w:keepNext/>
+              <w:jc w:val="start"/>
+            </w:pPr>
+            <w:r>
+              <w:rPr>
+                <w:rFonts w:ascii="Calibri" w:hAnsi="Calibri"/>
+                <w:sz w:val="20"/>
+              </w:rPr>
+              <w:t xml:space="default">North America</w:t>
+            </w:r>
+            <w:r>
+              <w:rPr>
+                <w:vertAlign w:val="superscript"/>
+                <w:i/>
+                <w:rFonts w:ascii="Calibri" w:hAnsi="Calibri"/>
+                <w:sz w:val="20"/>
+              </w:rPr>
+              <w:t xml:space="default">a</w:t>
+            </w:r>
+          </w:p>
+        </w:tc>
+        <w:tc>
+          <w:tcPr>
+            <w:tcBorders>
+              <w:top w:val="single" w:space="0" w:color="D3D3D3"/>
+              <w:bottom w:val="single" w:space="0" w:color="D3D3D3"/>
+              <w:start w:val="single" w:space="0" w:color="D3D3D3"/>
+              <w:end w:val="single" w:space="0" w:color="D3D3D3"/>
+            </w:tcBorders>
+          </w:tcPr>
+          <w:p>
+            <w:pPr>
+              <w:spacing w:before="0" w:after="60"/>
+              <w:keepNext/>
+              <w:jc w:val="start"/>
+            </w:pPr>
+            <w:r>
+              <w:rPr>
+                <w:rFonts w:ascii="Calibri" w:hAnsi="Calibri"/>
+                <w:sz w:val="20"/>
+              </w:rPr>
+              <w:t xml:space="default">25 (0.6)</w:t>
+            </w:r>
+          </w:p>
+        </w:tc>
+        <w:tc>
+          <w:tcPr>
+            <w:tcBorders>
+              <w:top w:val="single" w:space="0" w:color="D3D3D3"/>
+              <w:bottom w:val="single" w:space="0" w:color="D3D3D3"/>
+              <w:start w:val="single" w:space="0" w:color="D3D3D3"/>
+              <w:end w:val="single" w:space="0" w:color="D3D3D3"/>
+            </w:tcBorders>
+          </w:tcPr>
+          <w:p>
+            <w:pPr>
+              <w:spacing w:before="0" w:after="60"/>
+              <w:keepNext/>
+              <w:jc w:val="start"/>
+            </w:pPr>
+            <w:r>
+              <w:rPr>
+                <w:rFonts w:ascii="Calibri" w:hAnsi="Calibri"/>
+                <w:sz w:val="20"/>
+              </w:rPr>
+              <w:t xml:space="default"/>
+            </w:r>
+          </w:p>
+        </w:tc>
+      </w:tr>
+      <w:tr>
+        <w:trPr>
+          <w:cantSplit/>
+        </w:trPr>
+        <w:tc>
+          <w:tcPr>
+            <w:tcBorders>
+              <w:top w:val="single" w:space="0" w:color="D3D3D3"/>
+              <w:bottom w:val="single" w:space="0" w:color="D3D3D3"/>
+              <w:start w:val="single" w:space="0" w:color="D3D3D3"/>
+              <w:end w:val="single" w:space="0" w:color="D3D3D3"/>
+            </w:tcBorders>
+          </w:tcPr>
+          <w:p>
+            <w:pPr>
+              <w:spacing w:before="0" w:after="60"/>
+              <w:keepNext/>
+              <w:jc w:val="start"/>
+            </w:pPr>
+            <w:r>
+              <w:rPr>
+                <w:rFonts w:ascii="Calibri" w:hAnsi="Calibri"/>
+                <w:sz w:val="20"/>
+              </w:rPr>
+              <w:t xml:space="default">Surinamese</w:t>
+            </w:r>
+          </w:p>
+        </w:tc>
+        <w:tc>
+          <w:tcPr>
+            <w:tcBorders>
+              <w:top w:val="single" w:space="0" w:color="D3D3D3"/>
+              <w:bottom w:val="single" w:space="0" w:color="D3D3D3"/>
+              <w:start w:val="single" w:space="0" w:color="D3D3D3"/>
+              <w:end w:val="single" w:space="0" w:color="D3D3D3"/>
+            </w:tcBorders>
+          </w:tcPr>
+          <w:p>
+            <w:pPr>
+              <w:spacing w:before="0" w:after="60"/>
+              <w:keepNext/>
+              <w:jc w:val="start"/>
+            </w:pPr>
+            <w:r>
+              <w:rPr>
+                <w:rFonts w:ascii="Calibri" w:hAnsi="Calibri"/>
+                <w:sz w:val="20"/>
+              </w:rPr>
+              <w:t xml:space="default">296 (6.9)</w:t>
+            </w:r>
+          </w:p>
+        </w:tc>
+        <w:tc>
+          <w:tcPr>
+            <w:tcBorders>
+              <w:top w:val="single" w:space="0" w:color="D3D3D3"/>
+              <w:bottom w:val="single" w:space="0" w:color="D3D3D3"/>
+              <w:start w:val="single" w:space="0" w:color="D3D3D3"/>
+              <w:end w:val="single" w:space="0" w:color="D3D3D3"/>
+            </w:tcBorders>
+          </w:tcPr>
+          <w:p>
+            <w:pPr>
+              <w:spacing w:before="0" w:after="60"/>
+              <w:keepNext/>
+              <w:jc w:val="start"/>
+            </w:pPr>
+            <w:r>
+              <w:rPr>
+                <w:rFonts w:ascii="Calibri" w:hAnsi="Calibri"/>
+                <w:sz w:val="20"/>
+              </w:rPr>
+              <w:t xml:space="default"/>
+            </w:r>
+          </w:p>
+        </w:tc>
+      </w:tr>
+      <w:tr>
+        <w:trPr>
+          <w:cantSplit/>
+        </w:trPr>
+        <w:tc>
+          <w:tcPr>
+            <w:tcBorders>
+              <w:top w:val="single" w:space="0" w:color="D3D3D3"/>
+              <w:bottom w:val="single" w:space="0" w:color="D3D3D3"/>
+              <w:start w:val="single" w:space="0" w:color="D3D3D3"/>
+              <w:end w:val="single" w:space="0" w:color="D3D3D3"/>
+            </w:tcBorders>
+          </w:tcPr>
+          <w:p>
+            <w:pPr>
+              <w:spacing w:before="0" w:after="60"/>
+              <w:keepNext/>
+              <w:jc w:val="start"/>
+            </w:pPr>
+            <w:r>
+              <w:rPr>
+                <w:rFonts w:ascii="Calibri" w:hAnsi="Calibri"/>
+                <w:sz w:val="20"/>
+              </w:rPr>
+              <w:t xml:space="default">Turkish</w:t>
+            </w:r>
+          </w:p>
+        </w:tc>
+        <w:tc>
+          <w:tcPr>
+            <w:tcBorders>
+              <w:top w:val="single" w:space="0" w:color="D3D3D3"/>
+              <w:bottom w:val="single" w:space="0" w:color="D3D3D3"/>
+              <w:start w:val="single" w:space="0" w:color="D3D3D3"/>
+              <w:end w:val="single" w:space="0" w:color="D3D3D3"/>
+            </w:tcBorders>
+          </w:tcPr>
+          <w:p>
+            <w:pPr>
+              <w:spacing w:before="0" w:after="60"/>
+              <w:keepNext/>
+              <w:jc w:val="start"/>
+            </w:pPr>
+            <w:r>
+              <w:rPr>
+                <w:rFonts w:ascii="Calibri" w:hAnsi="Calibri"/>
+                <w:sz w:val="20"/>
+              </w:rPr>
+              <w:t xml:space="default">247 (5.8)</w:t>
+            </w:r>
+          </w:p>
+        </w:tc>
+        <w:tc>
+          <w:tcPr>
+            <w:tcBorders>
+              <w:top w:val="single" w:space="0" w:color="D3D3D3"/>
+              <w:bottom w:val="single" w:space="0" w:color="D3D3D3"/>
+              <w:start w:val="single" w:space="0" w:color="D3D3D3"/>
+              <w:end w:val="single" w:space="0" w:color="D3D3D3"/>
+            </w:tcBorders>
+          </w:tcPr>
+          <w:p>
+            <w:pPr>
+              <w:spacing w:before="0" w:after="60"/>
+              <w:keepNext/>
+              <w:jc w:val="start"/>
+            </w:pPr>
+            <w:r>
+              <w:rPr>
+                <w:rFonts w:ascii="Calibri" w:hAnsi="Calibri"/>
+                <w:sz w:val="20"/>
+              </w:rPr>
+              <w:t xml:space="default"/>
+            </w:r>
+          </w:p>
+        </w:tc>
+      </w:tr>
+      <w:tr>
+        <w:trPr>
+          <w:cantSplit/>
+        </w:trPr>
+        <w:tc>
+          <w:tcPr>
+            <w:tcBorders>
+              <w:top w:val="single" w:sz="16" w:space="0" w:color="D3D3D3"/>
+              <w:bottom w:val="single" w:sz="16" w:space="0" w:color="D3D3D3"/>
+              <w:start w:val="single" w:space="0" w:color="D3D3D3"/>
+              <w:end w:val="single" w:space="0" w:color="D3D3D3"/>
+            </w:tcBorders>
+            <w:tcMar>
+              <w:top w:w="25" w:type="dxa"/>
+            </w:tcMar>
+            <w:gridSpan w:val="3"/>
+          </w:tcPr>
+          <w:p>
+            <w:pPr>
+              <w:spacing w:before="0" w:after="60"/>
+              <w:keepNext/>
+            </w:pPr>
+            <w:r>
+              <w:rPr>
+                <w:rFonts w:ascii="Calibri" w:hAnsi="Calibri"/>
+                <w:sz w:val="20"/>
+              </w:rPr>
+              <w:t xml:space="default">Age of the child, median (range), years</w:t>
+            </w:r>
+          </w:p>
+        </w:tc>
+      </w:tr>
+      <w:tr>
+        <w:trPr>
+          <w:cantSplit/>
+        </w:trPr>
+        <w:tc>
+          <w:tcPr>
+            <w:tcBorders>
+              <w:top w:val="single" w:space="0" w:color="D3D3D3"/>
+              <w:bottom w:val="single" w:space="0" w:color="D3D3D3"/>
+              <w:start w:val="single" w:space="0" w:color="D3D3D3"/>
+              <w:end w:val="single" w:space="0" w:color="D3D3D3"/>
+            </w:tcBorders>
+          </w:tcPr>
+          <w:p>
+            <w:pPr>
+              <w:spacing w:before="0" w:after="60"/>
+              <w:keepNext/>
+              <w:jc w:val="start"/>
+            </w:pPr>
+            <w:r>
+              <w:rPr>
+                <w:rFonts w:ascii="Calibri" w:hAnsi="Calibri"/>
+                <w:sz w:val="20"/>
+              </w:rPr>
+              <w:t xml:space="default"/>
+            </w:r>
+          </w:p>
+        </w:tc>
+        <w:tc>
+          <w:tcPr>
+            <w:tcBorders>
+              <w:top w:val="single" w:space="0" w:color="D3D3D3"/>
+              <w:bottom w:val="single" w:space="0" w:color="D3D3D3"/>
+              <w:start w:val="single" w:space="0" w:color="D3D3D3"/>
+              <w:end w:val="single" w:space="0" w:color="D3D3D3"/>
+            </w:tcBorders>
+          </w:tcPr>
+          <w:p>
+            <w:pPr>
+              <w:spacing w:before="0" w:after="60"/>
+              <w:keepNext/>
+              <w:jc w:val="start"/>
+            </w:pPr>
+            <w:r>
+              <w:rPr>
+                <w:rFonts w:ascii="Calibri" w:hAnsi="Calibri"/>
+                <w:sz w:val="20"/>
+              </w:rPr>
+              <w:t xml:space="default">13.5 (12.6–16.6)</w:t>
+            </w:r>
+          </w:p>
+        </w:tc>
+        <w:tc>
+          <w:tcPr>
+            <w:tcBorders>
+              <w:top w:val="single" w:space="0" w:color="D3D3D3"/>
+              <w:bottom w:val="single" w:space="0" w:color="D3D3D3"/>
+              <w:start w:val="single" w:space="0" w:color="D3D3D3"/>
+              <w:end w:val="single" w:space="0" w:color="D3D3D3"/>
+            </w:tcBorders>
+          </w:tcPr>
+          <w:p>
+            <w:pPr>
+              <w:spacing w:before="0" w:after="60"/>
+              <w:keepNext/>
+              <w:jc w:val="start"/>
+            </w:pPr>
+            <w:r>
+              <w:rPr>
+                <w:rFonts w:ascii="Calibri" w:hAnsi="Calibri"/>
+                <w:sz w:val="20"/>
+              </w:rPr>
+              <w:t xml:space="default">13.5 (12.8–15.0)</w:t>
+            </w:r>
+          </w:p>
+        </w:tc>
+      </w:tr>
+      <w:tr>
+        <w:trPr>
+          <w:cantSplit/>
+        </w:trPr>
+        <w:tc>
+          <w:tcPr>
+            <w:tcBorders>
+              <w:top w:val="single" w:sz="16" w:space="0" w:color="D3D3D3"/>
+              <w:bottom w:val="single" w:sz="16" w:space="0" w:color="D3D3D3"/>
+              <w:start w:val="single" w:space="0" w:color="D3D3D3"/>
+              <w:end w:val="single" w:space="0" w:color="D3D3D3"/>
+            </w:tcBorders>
+            <w:tcMar>
+              <w:top w:w="25" w:type="dxa"/>
+            </w:tcMar>
+            <w:gridSpan w:val="3"/>
+          </w:tcPr>
+          <w:p>
+            <w:pPr>
+              <w:spacing w:before="0" w:after="60"/>
+              <w:keepNext/>
+            </w:pPr>
+            <w:r>
+              <w:rPr>
+                <w:rFonts w:ascii="Calibri" w:hAnsi="Calibri"/>
+                <w:sz w:val="20"/>
+              </w:rPr>
+              <w:t xml:space="default">Pre-pregnancy BMI, median (range), kg/m2</w:t>
+            </w:r>
+          </w:p>
+        </w:tc>
+      </w:tr>
+      <w:tr>
+        <w:trPr>
+          <w:cantSplit/>
+        </w:trPr>
+        <w:tc>
+          <w:tcPr>
+            <w:tcBorders>
+              <w:top w:val="single" w:space="0" w:color="D3D3D3"/>
+              <w:bottom w:val="single" w:space="0" w:color="D3D3D3"/>
+              <w:start w:val="single" w:space="0" w:color="D3D3D3"/>
+              <w:end w:val="single" w:space="0" w:color="D3D3D3"/>
+            </w:tcBorders>
+          </w:tcPr>
+          <w:p>
+            <w:pPr>
+              <w:spacing w:before="0" w:after="60"/>
+              <w:keepNext/>
+              <w:jc w:val="start"/>
+            </w:pPr>
+            <w:r>
+              <w:rPr>
+                <w:rFonts w:ascii="Calibri" w:hAnsi="Calibri"/>
+                <w:sz w:val="20"/>
+              </w:rPr>
+              <w:t xml:space="default"/>
+            </w:r>
+          </w:p>
+        </w:tc>
+        <w:tc>
+          <w:tcPr>
+            <w:tcBorders>
+              <w:top w:val="single" w:space="0" w:color="D3D3D3"/>
+              <w:bottom w:val="single" w:space="0" w:color="D3D3D3"/>
+              <w:start w:val="single" w:space="0" w:color="D3D3D3"/>
+              <w:end w:val="single" w:space="0" w:color="D3D3D3"/>
+            </w:tcBorders>
+          </w:tcPr>
+          <w:p>
+            <w:pPr>
+              <w:spacing w:before="0" w:after="60"/>
+              <w:keepNext/>
+              <w:jc w:val="start"/>
+            </w:pPr>
+            <w:r>
+              <w:rPr>
+                <w:rFonts w:ascii="Calibri" w:hAnsi="Calibri"/>
+                <w:sz w:val="20"/>
+              </w:rPr>
+              <w:t xml:space="default">22.6 (14.4–50.2)</w:t>
+            </w:r>
+          </w:p>
+        </w:tc>
+        <w:tc>
+          <w:tcPr>
+            <w:tcBorders>
+              <w:top w:val="single" w:space="0" w:color="D3D3D3"/>
+              <w:bottom w:val="single" w:space="0" w:color="D3D3D3"/>
+              <w:start w:val="single" w:space="0" w:color="D3D3D3"/>
+              <w:end w:val="single" w:space="0" w:color="D3D3D3"/>
+            </w:tcBorders>
+          </w:tcPr>
+          <w:p>
+            <w:pPr>
+              <w:spacing w:before="0" w:after="60"/>
+              <w:keepNext/>
+              <w:jc w:val="start"/>
+            </w:pPr>
+            <w:r>
+              <w:rPr>
+                <w:rFonts w:ascii="Calibri" w:hAnsi="Calibri"/>
+                <w:sz w:val="20"/>
+              </w:rPr>
+              <w:t xml:space="default">22.1 (12.5–48.6)</w:t>
+            </w:r>
+          </w:p>
+        </w:tc>
+      </w:tr>
+      <w:tr>
+        <w:trPr>
+          <w:cantSplit/>
+        </w:trPr>
+        <w:tc>
+          <w:tcPr>
+            <w:tcBorders>
+              <w:top w:val="single" w:sz="16" w:space="0" w:color="D3D3D3"/>
+              <w:bottom w:val="single" w:sz="16" w:space="0" w:color="D3D3D3"/>
+              <w:start w:val="single" w:space="0" w:color="D3D3D3"/>
+              <w:end w:val="single" w:space="0" w:color="D3D3D3"/>
+            </w:tcBorders>
+            <w:tcMar>
+              <w:top w:w="25" w:type="dxa"/>
+            </w:tcMar>
+            <w:gridSpan w:val="3"/>
+          </w:tcPr>
+          <w:p>
+            <w:pPr>
+              <w:spacing w:before="0" w:after="60"/>
+              <w:keepNext/>
+            </w:pPr>
+            <w:r>
+              <w:rPr>
+                <w:rFonts w:ascii="Calibri" w:hAnsi="Calibri"/>
+                <w:sz w:val="20"/>
+              </w:rPr>
+              <w:t xml:space="default">Maternal smoking, n (%)</w:t>
+            </w:r>
+          </w:p>
+        </w:tc>
+      </w:tr>
+      <w:tr>
+        <w:trPr>
+          <w:cantSplit/>
+        </w:trPr>
+        <w:tc>
+          <w:tcPr>
+            <w:tcBorders>
+              <w:top w:val="single" w:space="0" w:color="D3D3D3"/>
+              <w:bottom w:val="single" w:space="0" w:color="D3D3D3"/>
+              <w:start w:val="single" w:space="0" w:color="D3D3D3"/>
+              <w:end w:val="single" w:space="0" w:color="D3D3D3"/>
+            </w:tcBorders>
+          </w:tcPr>
+          <w:p>
+            <w:pPr>
+              <w:spacing w:before="0" w:after="60"/>
+              <w:keepNext/>
+              <w:jc w:val="start"/>
+            </w:pPr>
+            <w:r>
+              <w:rPr>
+                <w:rFonts w:ascii="Calibri" w:hAnsi="Calibri"/>
+                <w:sz w:val="20"/>
+              </w:rPr>
+              <w:t xml:space="default">Never</w:t>
+            </w:r>
+          </w:p>
+        </w:tc>
+        <w:tc>
+          <w:tcPr>
+            <w:tcBorders>
+              <w:top w:val="single" w:space="0" w:color="D3D3D3"/>
+              <w:bottom w:val="single" w:space="0" w:color="D3D3D3"/>
+              <w:start w:val="single" w:space="0" w:color="D3D3D3"/>
+              <w:end w:val="single" w:space="0" w:color="D3D3D3"/>
+            </w:tcBorders>
+          </w:tcPr>
+          <w:p>
+            <w:pPr>
+              <w:spacing w:before="0" w:after="60"/>
+              <w:keepNext/>
+              <w:jc w:val="start"/>
+            </w:pPr>
+            <w:r>
+              <w:rPr>
+                <w:rFonts w:ascii="Calibri" w:hAnsi="Calibri"/>
+                <w:sz w:val="20"/>
+              </w:rPr>
+              <w:t xml:space="default">3228 (76)</w:t>
+            </w:r>
+          </w:p>
+        </w:tc>
+        <w:tc>
+          <w:tcPr>
+            <w:tcBorders>
+              <w:top w:val="single" w:space="0" w:color="D3D3D3"/>
+              <w:bottom w:val="single" w:space="0" w:color="D3D3D3"/>
+              <w:start w:val="single" w:space="0" w:color="D3D3D3"/>
+              <w:end w:val="single" w:space="0" w:color="D3D3D3"/>
+            </w:tcBorders>
+          </w:tcPr>
+          <w:p>
+            <w:pPr>
+              <w:spacing w:before="0" w:after="60"/>
+              <w:keepNext/>
+              <w:jc w:val="start"/>
+            </w:pPr>
+            <w:r>
+              <w:rPr>
+                <w:rFonts w:ascii="Calibri" w:hAnsi="Calibri"/>
+                <w:sz w:val="20"/>
+              </w:rPr>
+              <w:t xml:space="default">4412 (52)</w:t>
+            </w:r>
+          </w:p>
+        </w:tc>
+      </w:tr>
+      <w:tr>
+        <w:trPr>
+          <w:cantSplit/>
+        </w:trPr>
+        <w:tc>
+          <w:tcPr>
+            <w:tcBorders>
+              <w:top w:val="single" w:space="0" w:color="D3D3D3"/>
+              <w:bottom w:val="single" w:space="0" w:color="D3D3D3"/>
+              <w:start w:val="single" w:space="0" w:color="D3D3D3"/>
+              <w:end w:val="single" w:space="0" w:color="D3D3D3"/>
+            </w:tcBorders>
+          </w:tcPr>
+          <w:p>
+            <w:pPr>
+              <w:spacing w:before="0" w:after="60"/>
+              <w:keepNext/>
+              <w:jc w:val="start"/>
+            </w:pPr>
+            <w:r>
+              <w:rPr>
+                <w:rFonts w:ascii="Calibri" w:hAnsi="Calibri"/>
+                <w:sz w:val="20"/>
+              </w:rPr>
+              <w:t xml:space="default">Until (early) pregnancy</w:t>
+            </w:r>
+          </w:p>
+        </w:tc>
+        <w:tc>
+          <w:tcPr>
+            <w:tcBorders>
+              <w:top w:val="single" w:space="0" w:color="D3D3D3"/>
+              <w:bottom w:val="single" w:space="0" w:color="D3D3D3"/>
+              <w:start w:val="single" w:space="0" w:color="D3D3D3"/>
+              <w:end w:val="single" w:space="0" w:color="D3D3D3"/>
+            </w:tcBorders>
+          </w:tcPr>
+          <w:p>
+            <w:pPr>
+              <w:spacing w:before="0" w:after="60"/>
+              <w:keepNext/>
+              <w:jc w:val="start"/>
+            </w:pPr>
+            <w:r>
+              <w:rPr>
+                <w:rFonts w:ascii="Calibri" w:hAnsi="Calibri"/>
+                <w:sz w:val="20"/>
+              </w:rPr>
+              <w:t xml:space="default">390 (9)</w:t>
+            </w:r>
+          </w:p>
+        </w:tc>
+        <w:tc>
+          <w:tcPr>
+            <w:tcBorders>
+              <w:top w:val="single" w:space="0" w:color="D3D3D3"/>
+              <w:bottom w:val="single" w:space="0" w:color="D3D3D3"/>
+              <w:start w:val="single" w:space="0" w:color="D3D3D3"/>
+              <w:end w:val="single" w:space="0" w:color="D3D3D3"/>
+            </w:tcBorders>
+          </w:tcPr>
+          <w:p>
+            <w:pPr>
+              <w:spacing w:before="0" w:after="60"/>
+              <w:keepNext/>
+              <w:jc w:val="start"/>
+            </w:pPr>
+            <w:r>
+              <w:rPr>
+                <w:rFonts w:ascii="Calibri" w:hAnsi="Calibri"/>
+                <w:sz w:val="20"/>
+              </w:rPr>
+              <w:t xml:space="default">2524 (30)</w:t>
+            </w:r>
+          </w:p>
+        </w:tc>
+      </w:tr>
+      <w:tr>
+        <w:trPr>
+          <w:cantSplit/>
+        </w:trPr>
+        <w:tc>
+          <w:tcPr>
+            <w:tcBorders>
+              <w:top w:val="single" w:space="0" w:color="D3D3D3"/>
+              <w:bottom w:val="single" w:space="0" w:color="D3D3D3"/>
+              <w:start w:val="single" w:space="0" w:color="D3D3D3"/>
+              <w:end w:val="single" w:space="0" w:color="D3D3D3"/>
+            </w:tcBorders>
+          </w:tcPr>
+          <w:p>
+            <w:pPr>
+              <w:spacing w:before="0" w:after="60"/>
+              <w:keepNext/>
+              <w:jc w:val="start"/>
+            </w:pPr>
+            <w:r>
+              <w:rPr>
+                <w:rFonts w:ascii="Calibri" w:hAnsi="Calibri"/>
+                <w:sz w:val="20"/>
+              </w:rPr>
+              <w:t xml:space="default">During pregnancy</w:t>
+            </w:r>
+          </w:p>
+        </w:tc>
+        <w:tc>
+          <w:tcPr>
+            <w:tcBorders>
+              <w:top w:val="single" w:space="0" w:color="D3D3D3"/>
+              <w:bottom w:val="single" w:space="0" w:color="D3D3D3"/>
+              <w:start w:val="single" w:space="0" w:color="D3D3D3"/>
+              <w:end w:val="single" w:space="0" w:color="D3D3D3"/>
+            </w:tcBorders>
+          </w:tcPr>
+          <w:p>
+            <w:pPr>
+              <w:spacing w:before="0" w:after="60"/>
+              <w:keepNext/>
+              <w:jc w:val="start"/>
+            </w:pPr>
+            <w:r>
+              <w:rPr>
+                <w:rFonts w:ascii="Calibri" w:hAnsi="Calibri"/>
+                <w:sz w:val="20"/>
+              </w:rPr>
+              <w:t xml:space="default">650 (15)</w:t>
+            </w:r>
+          </w:p>
+        </w:tc>
+        <w:tc>
+          <w:tcPr>
+            <w:tcBorders>
+              <w:top w:val="single" w:space="0" w:color="D3D3D3"/>
+              <w:bottom w:val="single" w:space="0" w:color="D3D3D3"/>
+              <w:start w:val="single" w:space="0" w:color="D3D3D3"/>
+              <w:end w:val="single" w:space="0" w:color="D3D3D3"/>
+            </w:tcBorders>
+          </w:tcPr>
+          <w:p>
+            <w:pPr>
+              <w:spacing w:before="0" w:after="60"/>
+              <w:keepNext/>
+              <w:jc w:val="start"/>
+            </w:pPr>
+            <w:r>
+              <w:rPr>
+                <w:rFonts w:ascii="Calibri" w:hAnsi="Calibri"/>
+                <w:sz w:val="20"/>
+              </w:rPr>
+              <w:t xml:space="default">1492 (18)</w:t>
+            </w:r>
+          </w:p>
+        </w:tc>
+      </w:tr>
+      <w:tr>
+        <w:trPr>
+          <w:cantSplit/>
+        </w:trPr>
+        <w:tc>
+          <w:tcPr>
+            <w:tcBorders>
+              <w:top w:val="single" w:sz="16" w:space="0" w:color="D3D3D3"/>
+              <w:bottom w:val="single" w:sz="16" w:space="0" w:color="D3D3D3"/>
+              <w:start w:val="single" w:space="0" w:color="D3D3D3"/>
+              <w:end w:val="single" w:space="0" w:color="D3D3D3"/>
+            </w:tcBorders>
+            <w:tcMar>
+              <w:top w:w="25" w:type="dxa"/>
+            </w:tcMar>
+            <w:gridSpan w:val="3"/>
+          </w:tcPr>
+          <w:p>
+            <w:pPr>
+              <w:spacing w:before="0" w:after="60"/>
+              <w:keepNext/>
+            </w:pPr>
+            <w:r>
+              <w:rPr>
+                <w:rFonts w:ascii="Calibri" w:hAnsi="Calibri"/>
+                <w:sz w:val="20"/>
+              </w:rPr>
+              <w:t xml:space="default">Maternal alcohol consumption, GenR: n (%); ALSPAC: median (range)</w:t>
+            </w:r>
+          </w:p>
+        </w:tc>
+      </w:tr>
+      <w:tr>
+        <w:trPr>
+          <w:cantSplit/>
+        </w:trPr>
+        <w:tc>
+          <w:tcPr>
+            <w:tcBorders>
+              <w:top w:val="single" w:space="0" w:color="D3D3D3"/>
+              <w:bottom w:val="single" w:space="0" w:color="D3D3D3"/>
+              <w:start w:val="single" w:space="0" w:color="D3D3D3"/>
+              <w:end w:val="single" w:space="0" w:color="D3D3D3"/>
+            </w:tcBorders>
+          </w:tcPr>
+          <w:p>
+            <w:pPr>
+              <w:spacing w:before="0" w:after="60"/>
+              <w:keepNext/>
+              <w:jc w:val="start"/>
+            </w:pPr>
+            <w:r>
+              <w:rPr>
+                <w:rFonts w:ascii="Calibri" w:hAnsi="Calibri"/>
+                <w:sz w:val="20"/>
+              </w:rPr>
+              <w:t xml:space="default">Never</w:t>
+            </w:r>
+          </w:p>
+        </w:tc>
+        <w:tc>
+          <w:tcPr>
+            <w:tcBorders>
+              <w:top w:val="single" w:space="0" w:color="D3D3D3"/>
+              <w:bottom w:val="single" w:space="0" w:color="D3D3D3"/>
+              <w:start w:val="single" w:space="0" w:color="D3D3D3"/>
+              <w:end w:val="single" w:space="0" w:color="D3D3D3"/>
+            </w:tcBorders>
+          </w:tcPr>
+          <w:p>
+            <w:pPr>
+              <w:spacing w:before="0" w:after="60"/>
+              <w:keepNext/>
+              <w:jc w:val="start"/>
+            </w:pPr>
+            <w:r>
+              <w:rPr>
+                <w:rFonts w:ascii="Calibri" w:hAnsi="Calibri"/>
+                <w:sz w:val="20"/>
+              </w:rPr>
+              <w:t xml:space="default">1694 (40)</w:t>
+            </w:r>
+          </w:p>
+        </w:tc>
+        <w:tc>
+          <w:tcPr>
+            <w:tcBorders>
+              <w:top w:val="single" w:space="0" w:color="D3D3D3"/>
+              <w:bottom w:val="single" w:space="0" w:color="D3D3D3"/>
+              <w:start w:val="single" w:space="0" w:color="D3D3D3"/>
+              <w:end w:val="single" w:space="0" w:color="D3D3D3"/>
+            </w:tcBorders>
+          </w:tcPr>
+          <w:p>
+            <w:pPr>
+              <w:spacing w:before="0" w:after="60"/>
+              <w:keepNext/>
+              <w:jc w:val="start"/>
+            </w:pPr>
+            <w:r>
+              <w:rPr>
+                <w:rFonts w:ascii="Calibri" w:hAnsi="Calibri"/>
+                <w:sz w:val="20"/>
+              </w:rPr>
+              <w:t xml:space="default">0.50 (0 – 3.5)</w:t>
+            </w:r>
+          </w:p>
+        </w:tc>
+      </w:tr>
+      <w:tr>
+        <w:trPr>
+          <w:cantSplit/>
+        </w:trPr>
+        <w:tc>
+          <w:tcPr>
+            <w:tcBorders>
+              <w:top w:val="single" w:space="0" w:color="D3D3D3"/>
+              <w:bottom w:val="single" w:space="0" w:color="D3D3D3"/>
+              <w:start w:val="single" w:space="0" w:color="D3D3D3"/>
+              <w:end w:val="single" w:space="0" w:color="D3D3D3"/>
+            </w:tcBorders>
+          </w:tcPr>
+          <w:p>
+            <w:pPr>
+              <w:spacing w:before="0" w:after="60"/>
+              <w:keepNext/>
+              <w:jc w:val="start"/>
+            </w:pPr>
+            <w:r>
+              <w:rPr>
+                <w:rFonts w:ascii="Calibri" w:hAnsi="Calibri"/>
+                <w:sz w:val="20"/>
+              </w:rPr>
+              <w:t xml:space="default">Until early pregnancy</w:t>
+            </w:r>
+          </w:p>
+        </w:tc>
+        <w:tc>
+          <w:tcPr>
+            <w:tcBorders>
+              <w:top w:val="single" w:space="0" w:color="D3D3D3"/>
+              <w:bottom w:val="single" w:space="0" w:color="D3D3D3"/>
+              <w:start w:val="single" w:space="0" w:color="D3D3D3"/>
+              <w:end w:val="single" w:space="0" w:color="D3D3D3"/>
+            </w:tcBorders>
+          </w:tcPr>
+          <w:p>
+            <w:pPr>
+              <w:spacing w:before="0" w:after="60"/>
+              <w:keepNext/>
+              <w:jc w:val="start"/>
+            </w:pPr>
+            <w:r>
+              <w:rPr>
+                <w:rFonts w:ascii="Calibri" w:hAnsi="Calibri"/>
+                <w:sz w:val="20"/>
+              </w:rPr>
+              <w:t xml:space="default">596 (14)</w:t>
+            </w:r>
+          </w:p>
+        </w:tc>
+        <w:tc>
+          <w:tcPr>
+            <w:tcBorders>
+              <w:top w:val="single" w:space="0" w:color="D3D3D3"/>
+              <w:bottom w:val="single" w:space="0" w:color="D3D3D3"/>
+              <w:start w:val="single" w:space="0" w:color="D3D3D3"/>
+              <w:end w:val="single" w:space="0" w:color="D3D3D3"/>
+            </w:tcBorders>
+          </w:tcPr>
+          <w:p>
+            <w:pPr>
+              <w:spacing w:before="0" w:after="60"/>
+              <w:keepNext/>
+              <w:jc w:val="start"/>
+            </w:pPr>
+            <w:r>
+              <w:rPr>
+                <w:rFonts w:ascii="Calibri" w:hAnsi="Calibri"/>
+                <w:sz w:val="20"/>
+              </w:rPr>
+              <w:t xml:space="default"/>
+            </w:r>
+          </w:p>
+        </w:tc>
+      </w:tr>
+      <w:tr>
+        <w:trPr>
+          <w:cantSplit/>
+        </w:trPr>
+        <w:tc>
+          <w:tcPr>
+            <w:tcBorders>
+              <w:top w:val="single" w:space="0" w:color="D3D3D3"/>
+              <w:bottom w:val="single" w:space="0" w:color="D3D3D3"/>
+              <w:start w:val="single" w:space="0" w:color="D3D3D3"/>
+              <w:end w:val="single" w:space="0" w:color="D3D3D3"/>
+            </w:tcBorders>
+          </w:tcPr>
+          <w:p>
+            <w:pPr>
+              <w:spacing w:before="0" w:after="60"/>
+              <w:keepNext/>
+              <w:jc w:val="start"/>
+            </w:pPr>
+            <w:r>
+              <w:rPr>
+                <w:rFonts w:ascii="Calibri" w:hAnsi="Calibri"/>
+                <w:sz w:val="20"/>
+              </w:rPr>
+              <w:t xml:space="default">Continued occasionally</w:t>
+            </w:r>
+          </w:p>
+        </w:tc>
+        <w:tc>
+          <w:tcPr>
+            <w:tcBorders>
+              <w:top w:val="single" w:space="0" w:color="D3D3D3"/>
+              <w:bottom w:val="single" w:space="0" w:color="D3D3D3"/>
+              <w:start w:val="single" w:space="0" w:color="D3D3D3"/>
+              <w:end w:val="single" w:space="0" w:color="D3D3D3"/>
+            </w:tcBorders>
+          </w:tcPr>
+          <w:p>
+            <w:pPr>
+              <w:spacing w:before="0" w:after="60"/>
+              <w:keepNext/>
+              <w:jc w:val="start"/>
+            </w:pPr>
+            <w:r>
+              <w:rPr>
+                <w:rFonts w:ascii="Calibri" w:hAnsi="Calibri"/>
+                <w:sz w:val="20"/>
+              </w:rPr>
+              <w:t xml:space="default">1570 (37)</w:t>
+            </w:r>
+          </w:p>
+        </w:tc>
+        <w:tc>
+          <w:tcPr>
+            <w:tcBorders>
+              <w:top w:val="single" w:space="0" w:color="D3D3D3"/>
+              <w:bottom w:val="single" w:space="0" w:color="D3D3D3"/>
+              <w:start w:val="single" w:space="0" w:color="D3D3D3"/>
+              <w:end w:val="single" w:space="0" w:color="D3D3D3"/>
+            </w:tcBorders>
+          </w:tcPr>
+          <w:p>
+            <w:pPr>
+              <w:spacing w:before="0" w:after="60"/>
+              <w:keepNext/>
+              <w:jc w:val="start"/>
+            </w:pPr>
+            <w:r>
+              <w:rPr>
+                <w:rFonts w:ascii="Calibri" w:hAnsi="Calibri"/>
+                <w:sz w:val="20"/>
+              </w:rPr>
+              <w:t xml:space="default"/>
+            </w:r>
+          </w:p>
+        </w:tc>
+      </w:tr>
+      <w:tr>
+        <w:trPr>
+          <w:cantSplit/>
+        </w:trPr>
+        <w:tc>
+          <w:tcPr>
+            <w:tcBorders>
+              <w:top w:val="single" w:space="0" w:color="D3D3D3"/>
+              <w:bottom w:val="single" w:space="0" w:color="D3D3D3"/>
+              <w:start w:val="single" w:space="0" w:color="D3D3D3"/>
+              <w:end w:val="single" w:space="0" w:color="D3D3D3"/>
+            </w:tcBorders>
+          </w:tcPr>
+          <w:p>
+            <w:pPr>
+              <w:spacing w:before="0" w:after="60"/>
+              <w:keepNext/>
+              <w:jc w:val="start"/>
+            </w:pPr>
+            <w:r>
+              <w:rPr>
+                <w:rFonts w:ascii="Calibri" w:hAnsi="Calibri"/>
+                <w:sz w:val="20"/>
+              </w:rPr>
+              <w:t xml:space="default">Continued frequently</w:t>
+            </w:r>
+          </w:p>
+        </w:tc>
+        <w:tc>
+          <w:tcPr>
+            <w:tcBorders>
+              <w:top w:val="single" w:space="0" w:color="D3D3D3"/>
+              <w:bottom w:val="single" w:space="0" w:color="D3D3D3"/>
+              <w:start w:val="single" w:space="0" w:color="D3D3D3"/>
+              <w:end w:val="single" w:space="0" w:color="D3D3D3"/>
+            </w:tcBorders>
+          </w:tcPr>
+          <w:p>
+            <w:pPr>
+              <w:spacing w:before="0" w:after="60"/>
+              <w:keepNext/>
+              <w:jc w:val="start"/>
+            </w:pPr>
+            <w:r>
+              <w:rPr>
+                <w:rFonts w:ascii="Calibri" w:hAnsi="Calibri"/>
+                <w:sz w:val="20"/>
+              </w:rPr>
+              <w:t xml:space="default">407 (10)</w:t>
+            </w:r>
+          </w:p>
+        </w:tc>
+        <w:tc>
+          <w:tcPr>
+            <w:tcBorders>
+              <w:top w:val="single" w:space="0" w:color="D3D3D3"/>
+              <w:bottom w:val="single" w:space="0" w:color="D3D3D3"/>
+              <w:start w:val="single" w:space="0" w:color="D3D3D3"/>
+              <w:end w:val="single" w:space="0" w:color="D3D3D3"/>
+            </w:tcBorders>
+          </w:tcPr>
+          <w:p>
+            <w:pPr>
+              <w:spacing w:before="0" w:after="60"/>
+              <w:keepNext/>
+              <w:jc w:val="start"/>
+            </w:pPr>
+            <w:r>
+              <w:rPr>
+                <w:rFonts w:ascii="Calibri" w:hAnsi="Calibri"/>
+                <w:sz w:val="20"/>
+              </w:rPr>
+              <w:t xml:space="default"/>
+            </w:r>
+          </w:p>
+        </w:tc>
+      </w:tr>
+      <w:tr>
+        <w:trPr>
+          <w:cantSplit/>
+        </w:trPr>
+        <w:tc>
+          <w:tcPr>
+            <w:tcBorders>
+              <w:top w:val="single" w:sz="16" w:space="0" w:color="D3D3D3"/>
+              <w:bottom w:val="single" w:sz="16" w:space="0" w:color="D3D3D3"/>
+              <w:start w:val="single" w:space="0" w:color="D3D3D3"/>
+              <w:end w:val="single" w:space="0" w:color="D3D3D3"/>
+            </w:tcBorders>
+            <w:tcMar>
+              <w:top w:w="25" w:type="dxa"/>
+            </w:tcMar>
+            <w:gridSpan w:val="3"/>
+          </w:tcPr>
+          <w:p>
+            <w:pPr>
+              <w:spacing w:before="0" w:after="60"/>
+              <w:keepNext/>
+            </w:pPr>
+            <w:r>
+              <w:rPr>
+                <w:rFonts w:ascii="Calibri" w:hAnsi="Calibri"/>
+                <w:sz w:val="20"/>
+              </w:rPr>
+              <w:t xml:space="default">Maternal education, n (%)</w:t>
+            </w:r>
+            <w:r>
+              <w:rPr>
+                <w:vertAlign w:val="superscript"/>
+                <w:i/>
+                <w:rFonts w:ascii="Calibri" w:hAnsi="Calibri"/>
+                <w:sz w:val="20"/>
+              </w:rPr>
+              <w:t xml:space="default">b</w:t>
+            </w:r>
+          </w:p>
+        </w:tc>
+      </w:tr>
+      <w:tr>
+        <w:trPr>
+          <w:cantSplit/>
+        </w:trPr>
+        <w:tc>
+          <w:tcPr>
+            <w:tcBorders>
+              <w:top w:val="single" w:space="0" w:color="D3D3D3"/>
+              <w:bottom w:val="single" w:space="0" w:color="D3D3D3"/>
+              <w:start w:val="single" w:space="0" w:color="D3D3D3"/>
+              <w:end w:val="single" w:space="0" w:color="D3D3D3"/>
+            </w:tcBorders>
+          </w:tcPr>
+          <w:p>
+            <w:pPr>
+              <w:spacing w:before="0" w:after="60"/>
+              <w:keepNext/>
+              <w:jc w:val="start"/>
+            </w:pPr>
+            <w:r>
+              <w:rPr>
+                <w:rFonts w:ascii="Calibri" w:hAnsi="Calibri"/>
+                <w:sz w:val="20"/>
+              </w:rPr>
+              <w:t xml:space="default">Low</w:t>
+            </w:r>
+          </w:p>
+        </w:tc>
+        <w:tc>
+          <w:tcPr>
+            <w:tcBorders>
+              <w:top w:val="single" w:space="0" w:color="D3D3D3"/>
+              <w:bottom w:val="single" w:space="0" w:color="D3D3D3"/>
+              <w:start w:val="single" w:space="0" w:color="D3D3D3"/>
+              <w:end w:val="single" w:space="0" w:color="D3D3D3"/>
+            </w:tcBorders>
+          </w:tcPr>
+          <w:p>
+            <w:pPr>
+              <w:spacing w:before="0" w:after="60"/>
+              <w:keepNext/>
+              <w:jc w:val="start"/>
+            </w:pPr>
+            <w:r>
+              <w:rPr>
+                <w:rFonts w:ascii="Calibri" w:hAnsi="Calibri"/>
+                <w:sz w:val="20"/>
+              </w:rPr>
+              <w:t xml:space="default">1716 (40.2)</w:t>
+            </w:r>
+          </w:p>
+        </w:tc>
+        <w:tc>
+          <w:tcPr>
+            <w:tcBorders>
+              <w:top w:val="single" w:space="0" w:color="D3D3D3"/>
+              <w:bottom w:val="single" w:space="0" w:color="D3D3D3"/>
+              <w:start w:val="single" w:space="0" w:color="D3D3D3"/>
+              <w:end w:val="single" w:space="0" w:color="D3D3D3"/>
+            </w:tcBorders>
+          </w:tcPr>
+          <w:p>
+            <w:pPr>
+              <w:spacing w:before="0" w:after="60"/>
+              <w:keepNext/>
+              <w:jc w:val="start"/>
+            </w:pPr>
+            <w:r>
+              <w:rPr>
+                <w:rFonts w:ascii="Calibri" w:hAnsi="Calibri"/>
+                <w:sz w:val="20"/>
+              </w:rPr>
+              <w:t xml:space="default">4216 (50.0)</w:t>
+            </w:r>
+          </w:p>
+        </w:tc>
+      </w:tr>
+      <w:tr>
+        <w:trPr>
+          <w:cantSplit/>
+        </w:trPr>
+        <w:tc>
+          <w:tcPr>
+            <w:tcBorders>
+              <w:top w:val="single" w:space="0" w:color="D3D3D3"/>
+              <w:bottom w:val="single" w:space="0" w:color="D3D3D3"/>
+              <w:start w:val="single" w:space="0" w:color="D3D3D3"/>
+              <w:end w:val="single" w:space="0" w:color="D3D3D3"/>
+            </w:tcBorders>
+          </w:tcPr>
+          <w:p>
+            <w:pPr>
+              <w:spacing w:before="0" w:after="60"/>
+              <w:keepNext/>
+              <w:jc w:val="start"/>
+            </w:pPr>
+            <w:r>
+              <w:rPr>
+                <w:rFonts w:ascii="Calibri" w:hAnsi="Calibri"/>
+                <w:sz w:val="20"/>
+              </w:rPr>
+              <w:t xml:space="default">Medium</w:t>
+            </w:r>
+          </w:p>
+        </w:tc>
+        <w:tc>
+          <w:tcPr>
+            <w:tcBorders>
+              <w:top w:val="single" w:space="0" w:color="D3D3D3"/>
+              <w:bottom w:val="single" w:space="0" w:color="D3D3D3"/>
+              <w:start w:val="single" w:space="0" w:color="D3D3D3"/>
+              <w:end w:val="single" w:space="0" w:color="D3D3D3"/>
+            </w:tcBorders>
+          </w:tcPr>
+          <w:p>
+            <w:pPr>
+              <w:spacing w:before="0" w:after="60"/>
+              <w:keepNext/>
+              <w:jc w:val="start"/>
+            </w:pPr>
+            <w:r>
+              <w:rPr>
+                <w:rFonts w:ascii="Calibri" w:hAnsi="Calibri"/>
+                <w:sz w:val="20"/>
+              </w:rPr>
+              <w:t xml:space="default">1278 (29.9)</w:t>
+            </w:r>
+          </w:p>
+        </w:tc>
+        <w:tc>
+          <w:tcPr>
+            <w:tcBorders>
+              <w:top w:val="single" w:space="0" w:color="D3D3D3"/>
+              <w:bottom w:val="single" w:space="0" w:color="D3D3D3"/>
+              <w:start w:val="single" w:space="0" w:color="D3D3D3"/>
+              <w:end w:val="single" w:space="0" w:color="D3D3D3"/>
+            </w:tcBorders>
+          </w:tcPr>
+          <w:p>
+            <w:pPr>
+              <w:spacing w:before="0" w:after="60"/>
+              <w:keepNext/>
+              <w:jc w:val="start"/>
+            </w:pPr>
+            <w:r>
+              <w:rPr>
+                <w:rFonts w:ascii="Calibri" w:hAnsi="Calibri"/>
+                <w:sz w:val="20"/>
+              </w:rPr>
+              <w:t xml:space="default">3001 (35.6)</w:t>
+            </w:r>
+          </w:p>
+        </w:tc>
+      </w:tr>
+      <w:tr>
+        <w:trPr>
+          <w:cantSplit/>
+        </w:trPr>
+        <w:tc>
+          <w:tcPr>
+            <w:tcBorders>
+              <w:top w:val="single" w:space="0" w:color="D3D3D3"/>
+              <w:bottom w:val="single" w:space="0" w:color="D3D3D3"/>
+              <w:start w:val="single" w:space="0" w:color="D3D3D3"/>
+              <w:end w:val="single" w:space="0" w:color="D3D3D3"/>
+            </w:tcBorders>
+          </w:tcPr>
+          <w:p>
+            <w:pPr>
+              <w:spacing w:before="0" w:after="60"/>
+              <w:keepNext/>
+              <w:jc w:val="start"/>
+            </w:pPr>
+            <w:r>
+              <w:rPr>
+                <w:rFonts w:ascii="Calibri" w:hAnsi="Calibri"/>
+                <w:sz w:val="20"/>
+              </w:rPr>
+              <w:t xml:space="default">High</w:t>
+            </w:r>
+          </w:p>
+        </w:tc>
+        <w:tc>
+          <w:tcPr>
+            <w:tcBorders>
+              <w:top w:val="single" w:space="0" w:color="D3D3D3"/>
+              <w:bottom w:val="single" w:space="0" w:color="D3D3D3"/>
+              <w:start w:val="single" w:space="0" w:color="D3D3D3"/>
+              <w:end w:val="single" w:space="0" w:color="D3D3D3"/>
+            </w:tcBorders>
+          </w:tcPr>
+          <w:p>
+            <w:pPr>
+              <w:spacing w:before="0" w:after="60"/>
+              <w:keepNext/>
+              <w:jc w:val="start"/>
+            </w:pPr>
+            <w:r>
+              <w:rPr>
+                <w:rFonts w:ascii="Calibri" w:hAnsi="Calibri"/>
+                <w:sz w:val="20"/>
+              </w:rPr>
+              <w:t xml:space="default">1274 (29.9)</w:t>
+            </w:r>
+          </w:p>
+        </w:tc>
+        <w:tc>
+          <w:tcPr>
+            <w:tcBorders>
+              <w:top w:val="single" w:space="0" w:color="D3D3D3"/>
+              <w:bottom w:val="single" w:space="0" w:color="D3D3D3"/>
+              <w:start w:val="single" w:space="0" w:color="D3D3D3"/>
+              <w:end w:val="single" w:space="0" w:color="D3D3D3"/>
+            </w:tcBorders>
+          </w:tcPr>
+          <w:p>
+            <w:pPr>
+              <w:spacing w:before="0" w:after="60"/>
+              <w:keepNext/>
+              <w:jc w:val="start"/>
+            </w:pPr>
+            <w:r>
+              <w:rPr>
+                <w:rFonts w:ascii="Calibri" w:hAnsi="Calibri"/>
+                <w:sz w:val="20"/>
+              </w:rPr>
+              <w:t xml:space="default">1212 (14.4)</w:t>
+            </w:r>
+          </w:p>
+        </w:tc>
+      </w:tr>
+      <w:tr>
+        <w:trPr>
+          <w:cantSplit/>
+        </w:trPr>
+        <w:tc>
+          <w:tcPr>
+            <w:tcBorders>
+              <w:top w:val="single" w:sz="16" w:space="0" w:color="D3D3D3"/>
+              <w:bottom w:val="single" w:sz="16" w:space="0" w:color="D3D3D3"/>
+              <w:start w:val="single" w:space="0" w:color="D3D3D3"/>
+              <w:end w:val="single" w:space="0" w:color="D3D3D3"/>
+            </w:tcBorders>
+            <w:tcMar>
+              <w:top w:w="25" w:type="dxa"/>
+            </w:tcMar>
+            <w:gridSpan w:val="3"/>
+          </w:tcPr>
+          <w:p>
+            <w:pPr>
+              <w:spacing w:before="0" w:after="60"/>
+              <w:keepNext/>
+            </w:pPr>
+            <w:r>
+              <w:rPr>
+                <w:rFonts w:ascii="Calibri" w:hAnsi="Calibri"/>
+                <w:sz w:val="20"/>
+              </w:rPr>
+              <w:t xml:space="default">Household income, n (%)</w:t>
+            </w:r>
+            <w:r>
+              <w:rPr>
+                <w:vertAlign w:val="superscript"/>
+                <w:i/>
+                <w:rFonts w:ascii="Calibri" w:hAnsi="Calibri"/>
+                <w:sz w:val="20"/>
+              </w:rPr>
+              <w:t xml:space="default">c</w:t>
+            </w:r>
+          </w:p>
+        </w:tc>
+      </w:tr>
+      <w:tr>
+        <w:trPr>
+          <w:cantSplit/>
+        </w:trPr>
+        <w:tc>
+          <w:tcPr>
+            <w:tcBorders>
+              <w:top w:val="single" w:space="0" w:color="D3D3D3"/>
+              <w:bottom w:val="single" w:space="0" w:color="D3D3D3"/>
+              <w:start w:val="single" w:space="0" w:color="D3D3D3"/>
+              <w:end w:val="single" w:space="0" w:color="D3D3D3"/>
+            </w:tcBorders>
+          </w:tcPr>
+          <w:p>
+            <w:pPr>
+              <w:spacing w:before="0" w:after="60"/>
+              <w:keepNext/>
+              <w:jc w:val="start"/>
+            </w:pPr>
+            <w:r>
+              <w:rPr>
+                <w:rFonts w:ascii="Calibri" w:hAnsi="Calibri"/>
+                <w:sz w:val="20"/>
+              </w:rPr>
+              <w:t xml:space="default">Low</w:t>
+            </w:r>
+          </w:p>
+        </w:tc>
+        <w:tc>
+          <w:tcPr>
+            <w:tcBorders>
+              <w:top w:val="single" w:space="0" w:color="D3D3D3"/>
+              <w:bottom w:val="single" w:space="0" w:color="D3D3D3"/>
+              <w:start w:val="single" w:space="0" w:color="D3D3D3"/>
+              <w:end w:val="single" w:space="0" w:color="D3D3D3"/>
+            </w:tcBorders>
+          </w:tcPr>
+          <w:p>
+            <w:pPr>
+              <w:spacing w:before="0" w:after="60"/>
+              <w:keepNext/>
+              <w:jc w:val="start"/>
+            </w:pPr>
+            <w:r>
+              <w:rPr>
+                <w:rFonts w:ascii="Calibri" w:hAnsi="Calibri"/>
+                <w:sz w:val="20"/>
+              </w:rPr>
+              <w:t xml:space="default">702 (16.4)</w:t>
+            </w:r>
+          </w:p>
+        </w:tc>
+        <w:tc>
+          <w:tcPr>
+            <w:tcBorders>
+              <w:top w:val="single" w:space="0" w:color="D3D3D3"/>
+              <w:bottom w:val="single" w:space="0" w:color="D3D3D3"/>
+              <w:start w:val="single" w:space="0" w:color="D3D3D3"/>
+              <w:end w:val="single" w:space="0" w:color="D3D3D3"/>
+            </w:tcBorders>
+          </w:tcPr>
+          <w:p>
+            <w:pPr>
+              <w:spacing w:before="0" w:after="60"/>
+              <w:keepNext/>
+              <w:jc w:val="start"/>
+            </w:pPr>
+            <w:r>
+              <w:rPr>
+                <w:rFonts w:ascii="Calibri" w:hAnsi="Calibri"/>
+                <w:sz w:val="20"/>
+              </w:rPr>
+              <w:t xml:space="default">1318 (15.6)</w:t>
+            </w:r>
+          </w:p>
+        </w:tc>
+      </w:tr>
+      <w:tr>
+        <w:trPr>
+          <w:cantSplit/>
+        </w:trPr>
+        <w:tc>
+          <w:tcPr>
+            <w:tcBorders>
+              <w:top w:val="single" w:space="0" w:color="D3D3D3"/>
+              <w:bottom w:val="single" w:space="0" w:color="D3D3D3"/>
+              <w:start w:val="single" w:space="0" w:color="D3D3D3"/>
+              <w:end w:val="single" w:space="0" w:color="D3D3D3"/>
+            </w:tcBorders>
+          </w:tcPr>
+          <w:p>
+            <w:pPr>
+              <w:spacing w:before="0" w:after="60"/>
+              <w:keepNext/>
+              <w:jc w:val="start"/>
+            </w:pPr>
+            <w:r>
+              <w:rPr>
+                <w:rFonts w:ascii="Calibri" w:hAnsi="Calibri"/>
+                <w:sz w:val="20"/>
+              </w:rPr>
+              <w:t xml:space="default">Medium</w:t>
+            </w:r>
+          </w:p>
+        </w:tc>
+        <w:tc>
+          <w:tcPr>
+            <w:tcBorders>
+              <w:top w:val="single" w:space="0" w:color="D3D3D3"/>
+              <w:bottom w:val="single" w:space="0" w:color="D3D3D3"/>
+              <w:start w:val="single" w:space="0" w:color="D3D3D3"/>
+              <w:end w:val="single" w:space="0" w:color="D3D3D3"/>
+            </w:tcBorders>
+          </w:tcPr>
+          <w:p>
+            <w:pPr>
+              <w:spacing w:before="0" w:after="60"/>
+              <w:keepNext/>
+              <w:jc w:val="start"/>
+            </w:pPr>
+            <w:r>
+              <w:rPr>
+                <w:rFonts w:ascii="Calibri" w:hAnsi="Calibri"/>
+                <w:sz w:val="20"/>
+              </w:rPr>
+              <w:t xml:space="default">2070 (48.5)</w:t>
+            </w:r>
+          </w:p>
+        </w:tc>
+        <w:tc>
+          <w:tcPr>
+            <w:tcBorders>
+              <w:top w:val="single" w:space="0" w:color="D3D3D3"/>
+              <w:bottom w:val="single" w:space="0" w:color="D3D3D3"/>
+              <w:start w:val="single" w:space="0" w:color="D3D3D3"/>
+              <w:end w:val="single" w:space="0" w:color="D3D3D3"/>
+            </w:tcBorders>
+          </w:tcPr>
+          <w:p>
+            <w:pPr>
+              <w:spacing w:before="0" w:after="60"/>
+              <w:keepNext/>
+              <w:jc w:val="start"/>
+            </w:pPr>
+            <w:r>
+              <w:rPr>
+                <w:rFonts w:ascii="Calibri" w:hAnsi="Calibri"/>
+                <w:sz w:val="20"/>
+              </w:rPr>
+              <w:t xml:space="default">4324 (51.3)</w:t>
+            </w:r>
+          </w:p>
+        </w:tc>
+      </w:tr>
+      <w:tr>
+        <w:trPr>
+          <w:cantSplit/>
+        </w:trPr>
+        <w:tc>
+          <w:tcPr>
+            <w:tcBorders>
+              <w:top w:val="single" w:space="0" w:color="D3D3D3"/>
+              <w:bottom w:val="single" w:space="0" w:color="D3D3D3"/>
+              <w:start w:val="single" w:space="0" w:color="D3D3D3"/>
+              <w:end w:val="single" w:space="0" w:color="D3D3D3"/>
+            </w:tcBorders>
+          </w:tcPr>
+          <w:p>
+            <w:pPr>
+              <w:spacing w:before="0" w:after="60"/>
+              <w:keepNext/>
+              <w:jc w:val="start"/>
+            </w:pPr>
+            <w:r>
+              <w:rPr>
+                <w:rFonts w:ascii="Calibri" w:hAnsi="Calibri"/>
+                <w:sz w:val="20"/>
+              </w:rPr>
+              <w:t xml:space="default">High</w:t>
+            </w:r>
+          </w:p>
+        </w:tc>
+        <w:tc>
+          <w:tcPr>
+            <w:tcBorders>
+              <w:top w:val="single" w:space="0" w:color="D3D3D3"/>
+              <w:bottom w:val="single" w:space="0" w:color="D3D3D3"/>
+              <w:start w:val="single" w:space="0" w:color="D3D3D3"/>
+              <w:end w:val="single" w:space="0" w:color="D3D3D3"/>
+            </w:tcBorders>
+          </w:tcPr>
+          <w:p>
+            <w:pPr>
+              <w:spacing w:before="0" w:after="60"/>
+              <w:keepNext/>
+              <w:jc w:val="start"/>
+            </w:pPr>
+            <w:r>
+              <w:rPr>
+                <w:rFonts w:ascii="Calibri" w:hAnsi="Calibri"/>
+                <w:sz w:val="20"/>
+              </w:rPr>
+              <w:t xml:space="default">1497 (35.1)</w:t>
+            </w:r>
+          </w:p>
+        </w:tc>
+        <w:tc>
+          <w:tcPr>
+            <w:tcBorders>
+              <w:top w:val="single" w:space="0" w:color="D3D3D3"/>
+              <w:bottom w:val="single" w:space="0" w:color="D3D3D3"/>
+              <w:start w:val="single" w:space="0" w:color="D3D3D3"/>
+              <w:end w:val="single" w:space="0" w:color="D3D3D3"/>
+            </w:tcBorders>
+          </w:tcPr>
+          <w:p>
+            <w:pPr>
+              <w:spacing w:before="0" w:after="60"/>
+              <w:keepNext/>
+              <w:jc w:val="start"/>
+            </w:pPr>
+            <w:r>
+              <w:rPr>
+                <w:rFonts w:ascii="Calibri" w:hAnsi="Calibri"/>
+                <w:sz w:val="20"/>
+              </w:rPr>
+              <w:t xml:space="default">2786 (33.1)</w:t>
+            </w:r>
+          </w:p>
+        </w:tc>
+      </w:tr>
+      <w:tr>
+        <w:trPr>
+          <w:cantSplit/>
+        </w:trPr>
+        <w:tc>
+          <w:tcPr>
+            <w:gridSpan w:val="3"/>
+          </w:tcPr>
+          <w:p>
+            <w:pPr>
+              <w:spacing w:before="0" w:after="60"/>
+              <w:keepNext/>
+            </w:pPr>
+            <w:r>
+              <w:rPr>
+                <w:vertAlign w:val="superscript"/>
+                <w:i/>
+                <w:rFonts w:ascii="Calibri" w:hAnsi="Calibri"/>
+                <w:sz w:val="20"/>
+              </w:rPr>
+              <w:t xml:space="default">a</w:t>
+            </w:r>
+            <w:r>
+              <w:rPr>
+                <w:rFonts w:ascii="Calibri" w:hAnsi="Calibri"/>
+                <w:sz w:val="20"/>
+              </w:rPr>
+              <w:t xml:space="default">**Ethnic backgroung grouping**:&lt;br&gt;&lt;ins&gt;Africa and Middle East&lt;/ins&gt; = Iran (n=11); Iraq (10); South Africa (8); Angola (7); Eritrea (7); Israel (6); Cameroon (5); Egypt (5); Nigeria (5); Ethiopia (4); Algeria (3); Ghana (3); Lebanon (3); Liberia (3); Syria (3); Tanzania (3); Côte d'Ivoire (2); Guinea (2); Mozambique (2); Saudi Arabia (2); Senegal (2); Zimbabwe (2); Africa (1); Armenia (1); Burundi (1); Congo (1); French Congo (1); Gambia (1); Kenya (1); Mali (1); Mauritania (1); Palestine (1); Sierra Leone (1); Somalia (1); Sudan (1); Togo (1); Tunisia (1); Uganda (1); Yemen (1).&lt;br&gt;&lt;ins&gt;Asia and Oceania&lt;/ins&gt; = Indonesia (n=23); Pakistan (9); Australia (6); China (6); Japan (6); Philippines (6); Thailand (6); India (5); Afghanistan (4); Hongkong (4); South Korea (4); Vietnam (4); Bangladesh (3); Korea (3); Taiwan (3); Kazakhstan (2); New Zealand (2); Dutch New Guinea (1); East Timor (1); Singapore (1); Sri Lanka (1).&lt;br&gt;&lt;ins&gt;Europe&lt;/ins&gt; = Germany (n=55); Belgium (35); United Kingdom (30); France (29); Portugal (22); Spain (18); Yugoslavia (18); Poland (16); Italy (12); Bosnia-Herzegovina (11); Russia (10); Croatia (7); Czech Republic (7); Switzerland (7); Hungary (6); North Macedonia (6); Serbia-Montenegro (5); Denmark (4); Ireland (4); Norway (4); Sweden (4); Greece (3); Lithuania (3); Romania (3); Austria (2); Kosovo (2); Ukraine (2); Canary Islands (1); Estonia (1); Finland (1); Luxembourg (1); Madeira Islands (1); Moldova (1); Monaco (1); Slovakia (1); Slovenia (1).&lt;br&gt;&lt;ins&gt;Latin America&lt;/ins&gt; = Colombia (n=18); Brazil (11); Dominican Republic (8); Chile (6); Venezuela (6); Cuba (4); Mexico (4); Argentina (3); Peru (3); Ecuador (2); Guyana (2); Belize (1); Bolivia (1); Haiti (1); Paraguay (1); Trinidad and Tobago (1).&lt;br&gt;&lt;ins&gt;North America&lt;/ins&gt; = United States of America (n=16); Canada (9).</w:t>
+            </w:r>
+          </w:p>
+        </w:tc>
+      </w:tr>
+      <w:tr>
+        <w:trPr>
+          <w:cantSplit/>
+        </w:trPr>
+        <w:tc>
+          <w:tcPr>
+            <w:gridSpan w:val="3"/>
+          </w:tcPr>
+          <w:p>
+            <w:pPr>
+              <w:spacing w:before="0" w:after="60"/>
+              <w:keepNext/>
+            </w:pPr>
+            <w:r>
+              <w:rPr>
+                <w:vertAlign w:val="superscript"/>
+                <w:i/>
+                <w:rFonts w:ascii="Calibri" w:hAnsi="Calibri"/>
+                <w:sz w:val="20"/>
+              </w:rPr>
+              <w:t xml:space="default">b</w:t>
+            </w:r>
+            <w:r>
+              <w:rPr>
+                <w:rFonts w:ascii="Calibri" w:hAnsi="Calibri"/>
+                <w:sz w:val="20"/>
+              </w:rPr>
+              <w:t xml:space="default">**Maternal education**: low = “secondary, phase 2” or lower in GenR, “None”, “CSE”, “Vocational” or “O level” in ALSPAC; medium = “higher, phase 1” in GenR, “A level” in ALSPAC; high = “higher, phase 2” in GenR, “(College or university) degree” in ALSPAC. Categorization based on ISCED 2011.</w:t>
+            </w:r>
+          </w:p>
+        </w:tc>
+      </w:tr>
+      <w:tr>
+        <w:trPr>
+          <w:cantSplit/>
+        </w:trPr>
+        <w:tc>
+          <w:tcPr>
+            <w:gridSpan w:val="3"/>
+          </w:tcPr>
+          <w:p>
+            <w:pPr>
+              <w:spacing w:before="0" w:after="60"/>
+              <w:keepNext/>
+            </w:pPr>
+            <w:r>
+              <w:rPr>
+                <w:vertAlign w:val="superscript"/>
+                <w:i/>
+                <w:rFonts w:ascii="Calibri" w:hAnsi="Calibri"/>
+                <w:sz w:val="20"/>
+              </w:rPr>
+              <w:t xml:space="default">c</w:t>
+            </w:r>
+            <w:r>
+              <w:rPr>
+                <w:rFonts w:ascii="Calibri" w:hAnsi="Calibri"/>
+                <w:sz w:val="20"/>
+              </w:rPr>
+              <w:t xml:space="default">**Household income**: low = &lt; €1600 /month in GenR, &lt; £200 /week in ALSPAC; medium = between €1600 and € 4000 /month in GenR, between £200 and £400 /week in ALSPAC; high = &gt; € 4000 /month in GenR, &gt; £400 /week in ALSPAC.</w:t>
+            </w:r>
+          </w:p>
+        </w:tc>
+      </w:tr>
+      <w:tr>
+        <w:trPr>
+          <w:cantSplit/>
+        </w:trPr>
+        <w:tc>
+          <w:tcPr>
+            <w:gridSpan w:val="3"/>
+          </w:tcPr>
+          <w:p>
+            <w:pPr>
+              <w:spacing w:before="0" w:after="60"/>
+              <w:keepNext/>
+            </w:pPr>
+            <w:r>
+              <w:rPr>
+                <w:rFonts w:ascii="Calibri" w:hAnsi="Calibri"/>
+                <w:sz w:val="20"/>
+              </w:rPr>
+              <w:t xml:space="preserve">Note</w:t>
+            </w:r>
+            <w:r>
+              <w:rPr>
+                <w:rFonts w:ascii="Calibri" w:hAnsi="Calibri"/>
+                <w:sz w:val="20"/>
+              </w:rPr>
+              <w:t xml:space="preserve">: Sample descriptives pooled across 30 imputed datasets. BMI = Body-mass index.</w:t>
+            </w:r>
+          </w:p>
+        </w:tc>
+      </w:tr>
+    </w:tbl>
     <w:bookmarkEnd w:id="39"/>
     <w:bookmarkStart w:id="40" w:name="discussion"/>
     <w:p>
@@ -796,7 +5008,7 @@
         <w:pStyle w:val="Heading2"/>
       </w:pPr>
       <w:r>
-        <w:t xml:space="preserve">1.3 Discussion</w:t>
+        <w:t xml:space="preserve">1.4 Discussion</w:t>
       </w:r>
     </w:p>
     <w:bookmarkEnd w:id="40"/>
@@ -1121,7 +5333,7 @@
       <w:r>
         <w:t xml:space="preserve"> </w:t>
       </w:r>
-      <w:hyperlink r:id="rId29">
+      <w:hyperlink r:id="rId28">
         <w:r>
           <w:rPr>
             <w:rStyle w:val="Hyperlink"/>
@@ -1345,7 +5557,7 @@
       <w:r>
         <w:t xml:space="preserve"> </w:t>
       </w:r>
-      <w:hyperlink r:id="rId29">
+      <w:hyperlink r:id="rId28">
         <w:r>
           <w:rPr>
             <w:rStyle w:val="Hyperlink"/>
@@ -1569,7 +5781,7 @@
       <w:r>
         <w:t xml:space="preserve"> </w:t>
       </w:r>
-      <w:hyperlink r:id="rId29">
+      <w:hyperlink r:id="rId28">
         <w:r>
           <w:rPr>
             <w:rStyle w:val="Hyperlink"/>
@@ -1786,7 +5998,7 @@
       <w:r>
         <w:t xml:space="preserve"> </w:t>
       </w:r>
-      <w:hyperlink r:id="rId29">
+      <w:hyperlink r:id="rId28">
         <w:r>
           <w:rPr>
             <w:rStyle w:val="Hyperlink"/>
@@ -1985,7 +6197,7 @@
       <w:r>
         <w:t xml:space="preserve"> </w:t>
       </w:r>
-      <w:hyperlink r:id="rId29">
+      <w:hyperlink r:id="rId28">
         <w:r>
           <w:rPr>
             <w:rStyle w:val="Hyperlink"/>
@@ -2022,7 +6234,7 @@
       <w:r>
         <w:t xml:space="preserve"> </w:t>
       </w:r>
-      <w:hyperlink r:id="rId31">
+      <w:hyperlink r:id="rId30">
         <w:r>
           <w:rPr>
             <w:rStyle w:val="Hyperlink"/>

</xml_diff>